<commit_message>
minor changes: removed (OS), added links within text, decreased github box size, added arrows to compilers, clarified paypal performance improvements, reordered software, roerdered methodologies
</commit_message>
<xml_diff>
--- a/Resume - 2.docx
+++ b/Resume - 2.docx
@@ -17,7 +17,7 @@
       </w:tblGrid>
       <w:tr>
         <w:trPr>
-          <w:trHeight w:val="731"/>
+          <w:trHeight w:val="624"/>
         </w:trPr>
         <w:tc>
           <w:tcPr>
@@ -46,7 +46,12 @@
               <w:rPr>
                 <w:b/>
               </w:rPr>
-              <w:instrText>HYPERLINK "https://www.linkedin.com/in/spencershadley" \o "Go to LinkedIn Profile"</w:instrText>
+              <w:instrText>HYPERLINK "https://www.linkedin.com/in/spencershadley" \o "Go to my LinkedIn Profile"</w:instrText>
+            </w:r>
+            <w:r>
+              <w:rPr>
+                <w:b/>
+              </w:rPr>
             </w:r>
             <w:r>
               <w:rPr>
@@ -119,11 +124,11 @@
                 <w:noProof/>
               </w:rPr>
               <w:drawing>
-                <wp:inline distT="0" distB="0" distL="0" distR="0" wp14:anchorId="46410C8D" wp14:editId="5DF17D5C">
+                <wp:inline distT="0" distB="0" distL="0" distR="0" wp14:anchorId="46410C8D" wp14:editId="4BAF249C">
                   <wp:extent cx="457200" cy="457200"/>
                   <wp:effectExtent l="0" t="0" r="0" b="0"/>
                   <wp:docPr id="8" name="Picture 8" descr="qrcode">
-                    <a:hlinkClick xmlns:a="http://schemas.openxmlformats.org/drawingml/2006/main" r:id="rId8" tooltip="Go to LinkedIn Profile"/>
+                    <a:hlinkClick xmlns:a="http://schemas.openxmlformats.org/drawingml/2006/main" r:id="rId8" tooltip="Go to my LinkedIn Profile"/>
                   </wp:docPr>
                   <wp:cNvGraphicFramePr/>
                   <a:graphic xmlns:a="http://schemas.openxmlformats.org/drawingml/2006/main">
@@ -571,14 +576,8 @@
         <w:tab/>
         <w:t>Operating Systems</w:t>
       </w:r>
-      <w:r>
-        <w:rPr>
-          <w:rFonts w:cs="Calibri"/>
-          <w:sz w:val="18"/>
-          <w:szCs w:val="18"/>
-        </w:rPr>
-        <w:t xml:space="preserve"> (OS)</w:t>
-      </w:r>
+      <w:bookmarkStart w:id="0" w:name="_GoBack"/>
+      <w:bookmarkEnd w:id="0"/>
       <w:r>
         <w:rPr>
           <w:rFonts w:cs="Calibri"/>
@@ -1351,14 +1350,6 @@
         </w:rPr>
         <w:t xml:space="preserve"> Alerts Project</w:t>
       </w:r>
-      <w:r>
-        <w:rPr>
-          <w:rFonts w:cs="Calibri"/>
-          <w:sz w:val="18"/>
-          <w:szCs w:val="18"/>
-        </w:rPr>
-        <w:t xml:space="preserve"> </w:t>
-      </w:r>
     </w:p>
     <w:p>
       <w:pPr>
@@ -1651,6 +1642,14 @@
         </w:rPr>
         <w:t>and Bootbox</w:t>
       </w:r>
+      <w:r>
+        <w:rPr>
+          <w:rFonts w:cs="Calibri"/>
+          <w:sz w:val="18"/>
+          <w:szCs w:val="18"/>
+        </w:rPr>
+        <w:t xml:space="preserve"> </w:t>
+      </w:r>
     </w:p>
     <w:p>
       <w:pPr>
@@ -1669,7 +1668,47 @@
           <w:sz w:val="18"/>
           <w:szCs w:val="18"/>
         </w:rPr>
-        <w:t>Performance improved throughout the project (asynchronous polling decreased load time by 20X, caching by 100X)</w:t>
+        <w:t>Performance improved throughout the project (</w:t>
+      </w:r>
+      <w:r>
+        <w:rPr>
+          <w:rFonts w:cs="Calibri"/>
+          <w:sz w:val="18"/>
+          <w:szCs w:val="18"/>
+        </w:rPr>
+        <w:t>load time decreased</w:t>
+      </w:r>
+      <w:r>
+        <w:rPr>
+          <w:rFonts w:cs="Calibri"/>
+          <w:sz w:val="18"/>
+          <w:szCs w:val="18"/>
+        </w:rPr>
+        <w:t xml:space="preserve"> </w:t>
+      </w:r>
+      <w:r>
+        <w:rPr>
+          <w:rFonts w:cs="Calibri"/>
+          <w:sz w:val="18"/>
+          <w:szCs w:val="18"/>
+        </w:rPr>
+        <w:t xml:space="preserve">20X </w:t>
+      </w:r>
+      <w:r>
+        <w:rPr>
+          <w:rFonts w:cs="Calibri"/>
+          <w:sz w:val="18"/>
+          <w:szCs w:val="18"/>
+        </w:rPr>
+        <w:t>through</w:t>
+      </w:r>
+      <w:r>
+        <w:rPr>
+          <w:rFonts w:cs="Calibri"/>
+          <w:sz w:val="18"/>
+          <w:szCs w:val="18"/>
+        </w:rPr>
+        <w:t xml:space="preserve"> asynchronous polling, caching by 100X)</w:t>
       </w:r>
     </w:p>
     <w:tbl>
@@ -2485,7 +2524,7 @@
       </w:tblGrid>
       <w:tr>
         <w:trPr>
-          <w:trHeight w:val="731"/>
+          <w:trHeight w:val="634"/>
         </w:trPr>
         <w:tc>
           <w:tcPr>
@@ -2518,7 +2557,12 @@
               <w:rPr>
                 <w:b/>
               </w:rPr>
-              <w:instrText>HYPERLINK "https://github.com/spencer-shadley" \o "Go to GitHub Profile"</w:instrText>
+              <w:instrText>HYPERLINK "https://github.com/spencer-shadley" \o "Go to my GitHub Profile"</w:instrText>
+            </w:r>
+            <w:r>
+              <w:rPr>
+                <w:b/>
+              </w:rPr>
             </w:r>
             <w:r>
               <w:rPr>
@@ -2554,25 +2598,7 @@
                 <w:szCs w:val="20"/>
                 <w:u w:val="none"/>
               </w:rPr>
-              <w:t>/spence</w:t>
-            </w:r>
-            <w:r>
-              <w:rPr>
-                <w:rStyle w:val="Hyperlink"/>
-                <w:sz w:val="20"/>
-                <w:szCs w:val="20"/>
-                <w:u w:val="none"/>
-              </w:rPr>
-              <w:t>r</w:t>
-            </w:r>
-            <w:r>
-              <w:rPr>
-                <w:rStyle w:val="Hyperlink"/>
-                <w:sz w:val="20"/>
-                <w:szCs w:val="20"/>
-                <w:u w:val="none"/>
-              </w:rPr>
-              <w:t>-shadley</w:t>
+              <w:t>/spencer-shadley</w:t>
             </w:r>
             <w:r>
               <w:rPr>
@@ -2615,11 +2641,11 @@
                 <w:szCs w:val="19"/>
               </w:rPr>
               <w:drawing>
-                <wp:inline distT="0" distB="0" distL="0" distR="0" wp14:anchorId="2D6479E6" wp14:editId="02A539F6">
+                <wp:inline distT="0" distB="0" distL="0" distR="0" wp14:anchorId="2D6479E6" wp14:editId="181A13A7">
                   <wp:extent cx="453224" cy="453224"/>
                   <wp:effectExtent l="0" t="0" r="4445" b="4445"/>
                   <wp:docPr id="11" name="Picture 11" descr="C:\Users\sshadley.PAYPALCORP\Downloads\qr.png">
-                    <a:hlinkClick xmlns:a="http://schemas.openxmlformats.org/drawingml/2006/main" r:id="rId10" tooltip="Go to GitHub Profile"/>
+                    <a:hlinkClick xmlns:a="http://schemas.openxmlformats.org/drawingml/2006/main" r:id="rId10" tooltip="Go to my GitHub Profile"/>
                   </wp:docPr>
                   <wp:cNvGraphicFramePr>
                     <a:graphicFrameLocks xmlns:a="http://schemas.openxmlformats.org/drawingml/2006/main" noChangeAspect="1"/>
@@ -2673,7 +2699,7 @@
       <w:pPr>
         <w:spacing w:before="60" w:after="0" w:line="240" w:lineRule="auto"/>
         <w:rPr>
-          <w:rFonts w:cs="Calibri"/>
+          <w:rFonts w:asciiTheme="minorHAnsi" w:hAnsiTheme="minorHAnsi" w:cs="Calibri"/>
           <w:sz w:val="18"/>
           <w:szCs w:val="18"/>
         </w:rPr>
@@ -2720,75 +2746,120 @@
           <w:sz w:val="18"/>
           <w:szCs w:val="18"/>
         </w:rPr>
-        <w:t>Wrote an Operating System (including threads, virtual memory and file systems)</w:t>
+        <w:t>Created a Pascal Compiler (</w:t>
+      </w:r>
+      <w:r>
+        <w:rPr>
+          <w:rFonts w:asciiTheme="minorHAnsi" w:hAnsiTheme="minorHAnsi" w:cs="Calibri"/>
+          <w:sz w:val="18"/>
+          <w:szCs w:val="18"/>
+        </w:rPr>
+        <w:t>source</w:t>
+      </w:r>
+      <w:r>
+        <w:rPr>
+          <w:rFonts w:asciiTheme="minorHAnsi" w:hAnsiTheme="minorHAnsi" w:cs="Calibri"/>
+          <w:sz w:val="18"/>
+          <w:szCs w:val="18"/>
+        </w:rPr>
+        <w:t xml:space="preserve"> code</w:t>
+      </w:r>
+      <w:r>
+        <w:rPr>
+          <w:rFonts w:asciiTheme="minorHAnsi" w:hAnsiTheme="minorHAnsi" w:cs="Calibri"/>
+          <w:sz w:val="18"/>
+          <w:szCs w:val="18"/>
+        </w:rPr>
+        <w:t xml:space="preserve"> </w:t>
+      </w:r>
+      <w:r>
+        <w:rPr>
+          <w:rFonts w:ascii="Segoe UI Symbol" w:hAnsi="Segoe UI Symbol" w:cs="Segoe UI Symbol"/>
+          <w:sz w:val="18"/>
+          <w:szCs w:val="18"/>
+        </w:rPr>
+        <w:t>➞</w:t>
+      </w:r>
+      <w:r>
+        <w:rPr>
+          <w:rFonts w:asciiTheme="minorHAnsi" w:hAnsiTheme="minorHAnsi" w:cs="Segoe UI Symbol"/>
+        </w:rPr>
+        <w:t xml:space="preserve"> </w:t>
+      </w:r>
+      <w:r>
+        <w:rPr>
+          <w:rFonts w:asciiTheme="minorHAnsi" w:hAnsiTheme="minorHAnsi" w:cs="Calibri"/>
+          <w:sz w:val="18"/>
+          <w:szCs w:val="18"/>
+        </w:rPr>
+        <w:t xml:space="preserve">lexemes </w:t>
+      </w:r>
+      <w:r>
+        <w:rPr>
+          <w:rFonts w:ascii="Segoe UI Symbol" w:hAnsi="Segoe UI Symbol" w:cs="Segoe UI Symbol"/>
+          <w:sz w:val="18"/>
+          <w:szCs w:val="18"/>
+        </w:rPr>
+        <w:t>➞</w:t>
+      </w:r>
+      <w:r>
+        <w:rPr>
+          <w:rFonts w:asciiTheme="minorHAnsi" w:hAnsiTheme="minorHAnsi" w:cs="Calibri"/>
+          <w:sz w:val="18"/>
+          <w:szCs w:val="18"/>
+        </w:rPr>
+        <w:t xml:space="preserve"> AST </w:t>
+      </w:r>
+      <w:r>
+        <w:rPr>
+          <w:rFonts w:ascii="Segoe UI Symbol" w:hAnsi="Segoe UI Symbol" w:cs="Segoe UI Symbol"/>
+          <w:sz w:val="18"/>
+          <w:szCs w:val="18"/>
+        </w:rPr>
+        <w:t>➞</w:t>
+      </w:r>
+      <w:r>
+        <w:rPr>
+          <w:rFonts w:asciiTheme="minorHAnsi" w:hAnsiTheme="minorHAnsi" w:cs="Calibri"/>
+          <w:sz w:val="18"/>
+          <w:szCs w:val="18"/>
+        </w:rPr>
+        <w:t xml:space="preserve"> executable assembly)</w:t>
       </w:r>
     </w:p>
     <w:p>
       <w:pPr>
         <w:spacing w:after="0" w:line="240" w:lineRule="auto"/>
-        <w:ind w:left="1440"/>
-        <w:contextualSpacing/>
-        <w:rPr>
-          <w:rFonts w:cs="Calibri"/>
-          <w:sz w:val="18"/>
-          <w:szCs w:val="18"/>
-        </w:rPr>
-      </w:pPr>
-      <w:r>
-        <w:rPr>
-          <w:rFonts w:cs="Calibri"/>
-          <w:sz w:val="18"/>
-          <w:szCs w:val="18"/>
-        </w:rPr>
-        <w:t>Created a Pascal Compiler (</w:t>
-      </w:r>
-      <w:r>
-        <w:rPr>
-          <w:rFonts w:cs="Calibri"/>
-          <w:sz w:val="18"/>
-          <w:szCs w:val="18"/>
-        </w:rPr>
-        <w:t xml:space="preserve">conversions: source -&gt; </w:t>
-      </w:r>
-      <w:r>
-        <w:rPr>
-          <w:rFonts w:cs="Calibri"/>
-          <w:sz w:val="18"/>
-          <w:szCs w:val="18"/>
-        </w:rPr>
-        <w:t>lexemes</w:t>
-      </w:r>
-      <w:r>
-        <w:rPr>
-          <w:rFonts w:cs="Calibri"/>
-          <w:sz w:val="18"/>
-          <w:szCs w:val="18"/>
-        </w:rPr>
-        <w:t xml:space="preserve"> -&gt;</w:t>
-      </w:r>
-      <w:r>
-        <w:rPr>
-          <w:rFonts w:cs="Calibri"/>
-          <w:sz w:val="18"/>
-          <w:szCs w:val="18"/>
-        </w:rPr>
-        <w:t xml:space="preserve"> </w:t>
-      </w:r>
-      <w:r>
-        <w:rPr>
-          <w:rFonts w:cs="Calibri"/>
-          <w:sz w:val="18"/>
-          <w:szCs w:val="18"/>
-        </w:rPr>
-        <w:t xml:space="preserve">AST -&gt; executable </w:t>
-      </w:r>
-      <w:r>
-        <w:rPr>
-          <w:rFonts w:cs="Calibri"/>
-          <w:sz w:val="18"/>
-          <w:szCs w:val="18"/>
-        </w:rPr>
-        <w:t>assembly)</w:t>
+        <w:ind w:left="720" w:firstLine="720"/>
+        <w:rPr>
+          <w:rFonts w:cs="Calibri"/>
+          <w:sz w:val="18"/>
+          <w:szCs w:val="18"/>
+        </w:rPr>
+      </w:pPr>
+      <w:r>
+        <w:rPr>
+          <w:rFonts w:cs="Calibri"/>
+          <w:sz w:val="18"/>
+          <w:szCs w:val="18"/>
+        </w:rPr>
+        <w:t>Wrot</w:t>
+      </w:r>
+      <w:r>
+        <w:rPr>
+          <w:rFonts w:cs="Calibri"/>
+          <w:sz w:val="18"/>
+          <w:szCs w:val="18"/>
+        </w:rPr>
+        <w:t>e an Operating System (included</w:t>
+      </w:r>
+      <w:r>
+        <w:rPr>
+          <w:rFonts w:cs="Calibri"/>
+          <w:sz w:val="18"/>
+          <w:szCs w:val="18"/>
+        </w:rPr>
+        <w:t xml:space="preserve"> threads, virtual memory and file systems)</w:t>
       </w:r>
     </w:p>
     <w:p>
@@ -2804,11 +2875,79 @@
       </w:pPr>
       <w:r>
         <w:rPr>
-          <w:rFonts w:cs="Calibri"/>
-          <w:sz w:val="18"/>
-          <w:szCs w:val="18"/>
-        </w:rPr>
-        <w:t>Established a website to teach Mobile Development for Android (MApp)</w:t>
+          <w:rFonts w:asciiTheme="minorHAnsi" w:hAnsiTheme="minorHAnsi" w:cs="Calibri"/>
+          <w:sz w:val="18"/>
+          <w:szCs w:val="18"/>
+        </w:rPr>
+        <w:t>Deployed</w:t>
+      </w:r>
+      <w:r>
+        <w:rPr>
+          <w:rFonts w:asciiTheme="minorHAnsi" w:hAnsiTheme="minorHAnsi" w:cs="Calibri"/>
+          <w:sz w:val="18"/>
+          <w:szCs w:val="18"/>
+        </w:rPr>
+        <w:t xml:space="preserve"> a website to teach</w:t>
+      </w:r>
+      <w:r>
+        <w:rPr>
+          <w:rFonts w:asciiTheme="minorHAnsi" w:hAnsiTheme="minorHAnsi" w:cs="Calibri"/>
+          <w:sz w:val="18"/>
+          <w:szCs w:val="18"/>
+        </w:rPr>
+        <w:t xml:space="preserve"> Android</w:t>
+      </w:r>
+      <w:r>
+        <w:rPr>
+          <w:rFonts w:asciiTheme="minorHAnsi" w:hAnsiTheme="minorHAnsi" w:cs="Calibri"/>
+          <w:sz w:val="18"/>
+          <w:szCs w:val="18"/>
+        </w:rPr>
+        <w:t xml:space="preserve"> </w:t>
+      </w:r>
+      <w:r>
+        <w:rPr>
+          <w:rFonts w:asciiTheme="minorHAnsi" w:hAnsiTheme="minorHAnsi" w:cs="Calibri"/>
+          <w:sz w:val="18"/>
+          <w:szCs w:val="18"/>
+        </w:rPr>
+        <w:t>d</w:t>
+      </w:r>
+      <w:r>
+        <w:rPr>
+          <w:rFonts w:asciiTheme="minorHAnsi" w:hAnsiTheme="minorHAnsi" w:cs="Calibri"/>
+          <w:sz w:val="18"/>
+          <w:szCs w:val="18"/>
+        </w:rPr>
+        <w:t>evelopment</w:t>
+      </w:r>
+      <w:r>
+        <w:rPr>
+          <w:rFonts w:cs="Calibri"/>
+          <w:sz w:val="18"/>
+          <w:szCs w:val="18"/>
+        </w:rPr>
+        <w:t xml:space="preserve"> (</w:t>
+      </w:r>
+      <w:hyperlink r:id="rId12" w:tooltip="Go to MApp Website" w:history="1">
+        <w:r>
+          <w:rPr>
+            <w:rStyle w:val="Hyperlink"/>
+            <w:rFonts w:cs="Calibri"/>
+            <w:sz w:val="18"/>
+            <w:szCs w:val="18"/>
+            <w:u w:val="none"/>
+          </w:rPr>
+          <w:t>MApp</w:t>
+        </w:r>
+      </w:hyperlink>
+      <w:r>
+        <w:rPr>
+          <w:rFonts w:cs="Calibri"/>
+          <w:sz w:val="18"/>
+          <w:szCs w:val="18"/>
+        </w:rPr>
+        <w:t>)</w:t>
       </w:r>
       <w:r>
         <w:rPr>
@@ -3012,39 +3151,15 @@
           <w:sz w:val="18"/>
           <w:szCs w:val="18"/>
         </w:rPr>
-        <w:t xml:space="preserve"> </w:t>
-      </w:r>
-      <w:r>
-        <w:rPr>
-          <w:rFonts w:cs="Calibri"/>
-          <w:sz w:val="18"/>
-          <w:szCs w:val="18"/>
-        </w:rPr>
-        <w:t>Cypher</w:t>
-      </w:r>
-      <w:r>
-        <w:rPr>
-          <w:rFonts w:cs="Calibri"/>
-          <w:sz w:val="18"/>
-          <w:szCs w:val="18"/>
-        </w:rPr>
-        <w:t xml:space="preserve"> Query Language</w:t>
-      </w:r>
-      <w:r>
-        <w:rPr>
-          <w:rFonts w:cs="Calibri"/>
-          <w:sz w:val="18"/>
-          <w:szCs w:val="18"/>
-        </w:rPr>
-        <w:t xml:space="preserve">, </w:t>
-      </w:r>
-      <w:r>
-        <w:rPr>
-          <w:rFonts w:cs="Calibri"/>
-          <w:sz w:val="18"/>
-          <w:szCs w:val="18"/>
-        </w:rPr>
-        <w:t xml:space="preserve">Lisp, </w:t>
+        <w:t xml:space="preserve"> Lisp, </w:t>
+      </w:r>
+      <w:r>
+        <w:rPr>
+          <w:rFonts w:cs="Calibri"/>
+          <w:sz w:val="18"/>
+          <w:szCs w:val="18"/>
+        </w:rPr>
+        <w:t xml:space="preserve">Cypher Query Language, </w:t>
       </w:r>
       <w:r>
         <w:rPr>
@@ -3088,7 +3203,7 @@
           <w:sz w:val="18"/>
           <w:szCs w:val="18"/>
         </w:rPr>
-        <w:t>Object Oriented Design, Functional Programming, Agile Develop</w:t>
+        <w:t>Object Oriented Design, Agile Develop</w:t>
       </w:r>
       <w:r>
         <w:rPr>
@@ -3106,8 +3221,6 @@
         </w:rPr>
         <w:t xml:space="preserve"> (SCRUM)</w:t>
       </w:r>
-      <w:bookmarkStart w:id="0" w:name="_GoBack"/>
-      <w:bookmarkEnd w:id="0"/>
       <w:r>
         <w:rPr>
           <w:rFonts w:cs="Calibri"/>
@@ -3131,6 +3244,14 @@
           <w:szCs w:val="18"/>
         </w:rPr>
         <w:t xml:space="preserve">Continuous Integration, Unit Testing, </w:t>
+      </w:r>
+      <w:r>
+        <w:rPr>
+          <w:rFonts w:cs="Calibri"/>
+          <w:sz w:val="18"/>
+          <w:szCs w:val="18"/>
+        </w:rPr>
+        <w:t>Code Coverage,</w:t>
       </w:r>
     </w:p>
     <w:p>
@@ -3149,23 +3270,15 @@
           <w:sz w:val="18"/>
           <w:szCs w:val="18"/>
         </w:rPr>
-        <w:t xml:space="preserve">Code Coverage, </w:t>
-      </w:r>
-      <w:r>
-        <w:rPr>
-          <w:rFonts w:cs="Calibri"/>
-          <w:sz w:val="18"/>
-          <w:szCs w:val="18"/>
-        </w:rPr>
-        <w:t>UML</w:t>
-      </w:r>
-      <w:r>
-        <w:rPr>
-          <w:rFonts w:cs="Calibri"/>
-          <w:sz w:val="18"/>
-          <w:szCs w:val="18"/>
-        </w:rPr>
-        <w:t>, Responsive Design</w:t>
+        <w:t xml:space="preserve">Functional Programming, </w:t>
+      </w:r>
+      <w:r>
+        <w:rPr>
+          <w:rFonts w:cs="Calibri"/>
+          <w:sz w:val="18"/>
+          <w:szCs w:val="18"/>
+        </w:rPr>
+        <w:t>Responsive Design</w:t>
       </w:r>
       <w:r>
         <w:rPr>
@@ -3181,7 +3294,23 @@
           <w:sz w:val="18"/>
           <w:szCs w:val="18"/>
         </w:rPr>
-        <w:t xml:space="preserve"> NoSQL, Relational </w:t>
+        <w:t xml:space="preserve"> </w:t>
+      </w:r>
+      <w:r>
+        <w:rPr>
+          <w:rFonts w:cs="Calibri"/>
+          <w:sz w:val="18"/>
+          <w:szCs w:val="18"/>
+        </w:rPr>
+        <w:t xml:space="preserve">UML, </w:t>
+      </w:r>
+      <w:r>
+        <w:rPr>
+          <w:rFonts w:cs="Calibri"/>
+          <w:sz w:val="18"/>
+          <w:szCs w:val="18"/>
+        </w:rPr>
+        <w:t xml:space="preserve">NoSQL, Relational </w:t>
       </w:r>
       <w:r>
         <w:rPr>
@@ -3261,13 +3390,25 @@
         </w:rPr>
         <w:t xml:space="preserve">                   </w:t>
       </w:r>
-      <w:r>
-        <w:rPr>
-          <w:rFonts w:cs="Calibri"/>
-          <w:sz w:val="18"/>
-          <w:szCs w:val="18"/>
-        </w:rPr>
-        <w:t xml:space="preserve">GitHub, GDB, VMWare Player, </w:t>
+      <w:hyperlink r:id="rId13" w:tooltip="Go to my GitHub Profile" w:history="1">
+        <w:r>
+          <w:rPr>
+            <w:rStyle w:val="Hyperlink"/>
+            <w:rFonts w:cs="Calibri"/>
+            <w:sz w:val="18"/>
+            <w:szCs w:val="18"/>
+            <w:u w:val="none"/>
+          </w:rPr>
+          <w:t>GitHub</w:t>
+        </w:r>
+      </w:hyperlink>
+      <w:r>
+        <w:rPr>
+          <w:rFonts w:cs="Calibri"/>
+          <w:sz w:val="18"/>
+          <w:szCs w:val="18"/>
+        </w:rPr>
+        <w:t xml:space="preserve">, GDB, VMWare Player, </w:t>
       </w:r>
       <w:r>
         <w:rPr>
@@ -3382,15 +3523,7 @@
           <w:sz w:val="18"/>
           <w:szCs w:val="18"/>
         </w:rPr>
-        <w:t>BlueMix</w:t>
-      </w:r>
-      <w:r>
-        <w:rPr>
-          <w:rFonts w:cs="Calibri"/>
-          <w:sz w:val="18"/>
-          <w:szCs w:val="18"/>
-        </w:rPr>
-        <w:t xml:space="preserve">, </w:t>
+        <w:t xml:space="preserve">BlueMix, </w:t>
       </w:r>
       <w:r>
         <w:rPr>
@@ -3530,33 +3663,41 @@
         </w:rPr>
         <w:tab/>
       </w:r>
-      <w:r>
-        <w:rPr>
-          <w:rFonts w:cs="Calibri"/>
-          <w:sz w:val="18"/>
-          <w:szCs w:val="18"/>
-        </w:rPr>
-        <w:t xml:space="preserve">2,500+ unique MApp users with 50,000+ </w:t>
-      </w:r>
-      <w:r>
-        <w:rPr>
-          <w:rFonts w:cs="Calibri"/>
-          <w:sz w:val="18"/>
-          <w:szCs w:val="18"/>
-        </w:rPr>
-        <w:t xml:space="preserve">website </w:t>
-      </w:r>
-      <w:r>
-        <w:rPr>
-          <w:rFonts w:cs="Calibri"/>
-          <w:sz w:val="18"/>
-          <w:szCs w:val="18"/>
-        </w:rPr>
-        <w:t>views</w:t>
-      </w:r>
+      <w:hyperlink r:id="rId14" w:tooltip="Go to MApp Website" w:history="1">
+        <w:r>
+          <w:rPr>
+            <w:rStyle w:val="Hyperlink"/>
+            <w:rFonts w:cs="Calibri"/>
+            <w:sz w:val="18"/>
+            <w:szCs w:val="18"/>
+            <w:u w:val="none"/>
+          </w:rPr>
+          <w:t xml:space="preserve">2,500+ unique MApp users with 50,000+ </w:t>
+        </w:r>
+        <w:r>
+          <w:rPr>
+            <w:rStyle w:val="Hyperlink"/>
+            <w:rFonts w:cs="Calibri"/>
+            <w:sz w:val="18"/>
+            <w:szCs w:val="18"/>
+            <w:u w:val="none"/>
+          </w:rPr>
+          <w:t xml:space="preserve">website </w:t>
+        </w:r>
+        <w:r>
+          <w:rPr>
+            <w:rStyle w:val="Hyperlink"/>
+            <w:rFonts w:cs="Calibri"/>
+            <w:sz w:val="18"/>
+            <w:szCs w:val="18"/>
+            <w:u w:val="none"/>
+          </w:rPr>
+          <w:t>views</w:t>
+        </w:r>
+      </w:hyperlink>
     </w:p>
     <w:sectPr>
-      <w:headerReference w:type="first" r:id="rId12"/>
+      <w:headerReference w:type="first" r:id="rId15"/>
       <w:pgSz w:w="12240" w:h="15840"/>
       <w:pgMar w:top="720" w:right="720" w:bottom="0" w:left="720" w:header="360" w:footer="0" w:gutter="0"/>
       <w:cols w:space="720"/>
@@ -8482,7 +8623,7 @@
 </file>
 
 <file path=customXml/itemProps1.xml><?xml version="1.0" encoding="utf-8"?>
-<ds:datastoreItem xmlns:ds="http://schemas.openxmlformats.org/officeDocument/2006/customXml" ds:itemID="{3FDEF531-4135-46FB-9B95-787EAAB9850F}">
+<ds:datastoreItem xmlns:ds="http://schemas.openxmlformats.org/officeDocument/2006/customXml" ds:itemID="{E1514378-7D07-4675-BA8C-908046624782}">
   <ds:schemaRefs>
     <ds:schemaRef ds:uri="http://schemas.openxmlformats.org/officeDocument/2006/bibliography"/>
   </ds:schemaRefs>

</xml_diff>

<commit_message>
changed name of longhorn startup (removed seminar) and updated paypal end date. fixes #1 and #2
</commit_message>
<xml_diff>
--- a/Resume - 2.docx
+++ b/Resume - 2.docx
@@ -47,11 +47,6 @@
                 <w:b/>
               </w:rPr>
               <w:instrText>HYPERLINK "https://www.linkedin.com/in/spencershadley" \o "Go to my LinkedIn Profile"</w:instrText>
-            </w:r>
-            <w:r>
-              <w:rPr>
-                <w:b/>
-              </w:rPr>
             </w:r>
             <w:r>
               <w:rPr>
@@ -529,7 +524,7 @@
           <w:sz w:val="18"/>
           <w:szCs w:val="18"/>
         </w:rPr>
-        <w:t>Verifying Programs, Longhorn Startup Seminar</w:t>
+        <w:t>Verifying Programs, Longhorn Startup</w:t>
       </w:r>
       <w:r>
         <w:rPr>
@@ -574,17 +569,7 @@
           <w:szCs w:val="18"/>
         </w:rPr>
         <w:tab/>
-        <w:t>Operating Systems</w:t>
-      </w:r>
-      <w:bookmarkStart w:id="0" w:name="_GoBack"/>
-      <w:bookmarkEnd w:id="0"/>
-      <w:r>
-        <w:rPr>
-          <w:rFonts w:cs="Calibri"/>
-          <w:sz w:val="18"/>
-          <w:szCs w:val="18"/>
-        </w:rPr>
-        <w:t>, Compilers, Wireless Networks, Computer Architecture</w:t>
+        <w:t>Operating Systems, Compilers, Wireless Networks, Computer Architecture</w:t>
       </w:r>
       <w:r>
         <w:rPr>
@@ -1034,7 +1019,13 @@
               <w:rPr>
                 <w:rFonts w:cs="Calibri"/>
               </w:rPr>
-              <w:t xml:space="preserve"> 2015 – Present</w:t>
+              <w:t xml:space="preserve"> 2015 – </w:t>
+            </w:r>
+            <w:r>
+              <w:rPr>
+                <w:rFonts w:cs="Calibri"/>
+              </w:rPr>
+              <w:t>August 2015</w:t>
             </w:r>
           </w:p>
         </w:tc>
@@ -2563,11 +2554,6 @@
               <w:rPr>
                 <w:b/>
               </w:rPr>
-            </w:r>
-            <w:r>
-              <w:rPr>
-                <w:b/>
-              </w:rPr>
               <w:fldChar w:fldCharType="separate"/>
             </w:r>
             <w:r>
@@ -2746,7 +2732,15 @@
           <w:sz w:val="18"/>
           <w:szCs w:val="18"/>
         </w:rPr>
-        <w:t>Created a Pascal Compiler (</w:t>
+        <w:t>Wrote</w:t>
+      </w:r>
+      <w:r>
+        <w:rPr>
+          <w:rFonts w:cs="Calibri"/>
+          <w:sz w:val="18"/>
+          <w:szCs w:val="18"/>
+        </w:rPr>
+        <w:t xml:space="preserve"> a Pascal Compiler (</w:t>
       </w:r>
       <w:r>
         <w:rPr>
@@ -2843,15 +2837,15 @@
           <w:sz w:val="18"/>
           <w:szCs w:val="18"/>
         </w:rPr>
-        <w:t>Wrot</w:t>
-      </w:r>
-      <w:r>
-        <w:rPr>
-          <w:rFonts w:cs="Calibri"/>
-          <w:sz w:val="18"/>
-          <w:szCs w:val="18"/>
-        </w:rPr>
-        <w:t>e an Operating System (included</w:t>
+        <w:t>Created</w:t>
+      </w:r>
+      <w:r>
+        <w:rPr>
+          <w:rFonts w:cs="Calibri"/>
+          <w:sz w:val="18"/>
+          <w:szCs w:val="18"/>
+        </w:rPr>
+        <w:t xml:space="preserve"> an Operating System (included</w:t>
       </w:r>
       <w:r>
         <w:rPr>
@@ -2975,7 +2969,25 @@
           <w:sz w:val="18"/>
           <w:szCs w:val="18"/>
         </w:rPr>
-        <w:t>Programmed Huffman Compression using trees</w:t>
+        <w:t>Progra</w:t>
+      </w:r>
+      <w:r>
+        <w:rPr>
+          <w:rFonts w:cs="Calibri"/>
+          <w:sz w:val="18"/>
+          <w:szCs w:val="18"/>
+        </w:rPr>
+        <w:t>mmed Huffman Compression using Huff T</w:t>
+      </w:r>
+      <w:bookmarkStart w:id="0" w:name="_GoBack"/>
+      <w:bookmarkEnd w:id="0"/>
+      <w:r>
+        <w:rPr>
+          <w:rFonts w:cs="Calibri"/>
+          <w:sz w:val="18"/>
+          <w:szCs w:val="18"/>
+        </w:rPr>
+        <w:t>rees</w:t>
       </w:r>
       <w:r>
         <w:rPr>
@@ -8623,7 +8635,7 @@
 </file>
 
 <file path=customXml/itemProps1.xml><?xml version="1.0" encoding="utf-8"?>
-<ds:datastoreItem xmlns:ds="http://schemas.openxmlformats.org/officeDocument/2006/customXml" ds:itemID="{E1514378-7D07-4675-BA8C-908046624782}">
+<ds:datastoreItem xmlns:ds="http://schemas.openxmlformats.org/officeDocument/2006/customXml" ds:itemID="{40D5DE19-EE47-46D6-BC03-5D2BB11741A3}">
   <ds:schemaRefs>
     <ds:schemaRef ds:uri="http://schemas.openxmlformats.org/officeDocument/2006/bibliography"/>
   </ds:schemaRefs>

</xml_diff>

<commit_message>
added gitignore, changed resume spacing, added third line for full links, reworded a few sentences, reordered a few softwares, removed italics, moved minor in mathematics to be inline
</commit_message>
<xml_diff>
--- a/Resume - 2.docx
+++ b/Resume - 2.docx
@@ -75,6 +75,24 @@
                 <w:szCs w:val="20"/>
               </w:rPr>
             </w:pPr>
+            <w:r>
+              <w:rPr>
+                <w:rStyle w:val="Hyperlink"/>
+                <w:sz w:val="20"/>
+                <w:szCs w:val="20"/>
+                <w:u w:val="none"/>
+              </w:rPr>
+              <w:t>linkedin.com</w:t>
+            </w:r>
+            <w:r>
+              <w:rPr>
+                <w:rStyle w:val="Hyperlink"/>
+                <w:sz w:val="20"/>
+                <w:szCs w:val="20"/>
+                <w:u w:val="none"/>
+              </w:rPr>
+              <w:br/>
+            </w:r>
             <w:r>
               <w:rPr>
                 <w:rStyle w:val="Hyperlink"/>
@@ -213,6 +231,7 @@
           <w:p>
             <w:pPr>
               <w:pStyle w:val="Custom-Subheader"/>
+              <w:spacing w:line="192" w:lineRule="auto"/>
             </w:pPr>
             <w:r>
               <w:t xml:space="preserve">The </w:t>
@@ -258,7 +277,7 @@
                 <w:tab w:val="left" w:pos="10080"/>
                 <w:tab w:val="right" w:pos="10800"/>
               </w:tabs>
-              <w:spacing w:before="60" w:after="0" w:line="240" w:lineRule="auto"/>
+              <w:spacing w:before="60" w:after="0" w:line="192" w:lineRule="auto"/>
               <w:jc w:val="right"/>
               <w:rPr>
                 <w:rFonts w:cs="Calibri"/>
@@ -276,270 +295,264 @@
     </w:tbl>
     <w:p>
       <w:pPr>
+        <w:spacing w:before="40" w:after="0" w:line="240" w:lineRule="auto"/>
+        <w:ind w:left="1440"/>
+        <w:rPr>
+          <w:rFonts w:cs="Calibri"/>
+          <w:sz w:val="18"/>
+          <w:szCs w:val="18"/>
+        </w:rPr>
+      </w:pPr>
+      <w:r>
+        <w:rPr>
+          <w:rFonts w:cs="Calibri"/>
+          <w:sz w:val="18"/>
+          <w:szCs w:val="18"/>
+        </w:rPr>
+        <w:t>C</w:t>
+      </w:r>
+      <w:r>
+        <w:rPr>
+          <w:rFonts w:cs="Calibri"/>
+          <w:sz w:val="18"/>
+          <w:szCs w:val="18"/>
+        </w:rPr>
+        <w:t xml:space="preserve">omputer </w:t>
+      </w:r>
+      <w:r>
+        <w:rPr>
+          <w:rFonts w:cs="Calibri"/>
+          <w:sz w:val="18"/>
+          <w:szCs w:val="18"/>
+        </w:rPr>
+        <w:t>S</w:t>
+      </w:r>
+      <w:r>
+        <w:rPr>
+          <w:rFonts w:cs="Calibri"/>
+          <w:sz w:val="18"/>
+          <w:szCs w:val="18"/>
+        </w:rPr>
+        <w:t>cience</w:t>
+      </w:r>
+      <w:r>
+        <w:rPr>
+          <w:rFonts w:cs="Calibri"/>
+          <w:sz w:val="18"/>
+          <w:szCs w:val="18"/>
+        </w:rPr>
+        <w:t xml:space="preserve"> </w:t>
+      </w:r>
+      <w:r>
+        <w:rPr>
+          <w:rFonts w:cs="Calibri"/>
+          <w:sz w:val="18"/>
+          <w:szCs w:val="18"/>
+        </w:rPr>
+        <w:t xml:space="preserve">GPA </w:t>
+      </w:r>
+      <w:r>
+        <w:rPr>
+          <w:rFonts w:cs="Calibri"/>
+          <w:b/>
+          <w:sz w:val="18"/>
+          <w:szCs w:val="18"/>
+        </w:rPr>
+        <w:t xml:space="preserve">– </w:t>
+      </w:r>
+      <w:r>
+        <w:rPr>
+          <w:rFonts w:cs="Calibri"/>
+          <w:sz w:val="18"/>
+          <w:szCs w:val="18"/>
+        </w:rPr>
+        <w:t>3.76</w:t>
+      </w:r>
+      <w:r>
+        <w:rPr>
+          <w:rFonts w:cs="Calibri"/>
+          <w:sz w:val="18"/>
+          <w:szCs w:val="18"/>
+        </w:rPr>
+        <w:t xml:space="preserve"> </w:t>
+      </w:r>
+      <w:r>
+        <w:rPr>
+          <w:rFonts w:cs="Calibri"/>
+          <w:sz w:val="18"/>
+          <w:szCs w:val="18"/>
+        </w:rPr>
+        <w:t>/</w:t>
+      </w:r>
+      <w:r>
+        <w:rPr>
+          <w:rFonts w:cs="Calibri"/>
+          <w:sz w:val="18"/>
+          <w:szCs w:val="18"/>
+        </w:rPr>
+        <w:t xml:space="preserve"> </w:t>
+      </w:r>
+      <w:r>
+        <w:rPr>
+          <w:rFonts w:cs="Calibri"/>
+          <w:sz w:val="18"/>
+          <w:szCs w:val="18"/>
+        </w:rPr>
+        <w:t>4.0</w:t>
+      </w:r>
+      <w:r>
+        <w:rPr>
+          <w:rFonts w:cs="Calibri"/>
+          <w:sz w:val="18"/>
+          <w:szCs w:val="18"/>
+        </w:rPr>
+        <w:t>0</w:t>
+      </w:r>
+    </w:p>
+    <w:p>
+      <w:pPr>
         <w:tabs>
           <w:tab w:val="center" w:pos="5400"/>
         </w:tabs>
         <w:spacing w:after="0" w:line="240" w:lineRule="auto"/>
-        <w:contextualSpacing/>
-        <w:rPr>
-          <w:rFonts w:cs="Calibri"/>
-          <w:i/>
-          <w:sz w:val="20"/>
-          <w:szCs w:val="20"/>
-        </w:rPr>
-      </w:pPr>
-      <w:r>
-        <w:rPr>
-          <w:rFonts w:cs="Calibri"/>
-          <w:i/>
-          <w:sz w:val="20"/>
-          <w:szCs w:val="20"/>
-        </w:rPr>
-        <w:t xml:space="preserve">Minor in </w:t>
-      </w:r>
-      <w:r>
-        <w:rPr>
-          <w:rFonts w:cs="Calibri"/>
-          <w:i/>
-          <w:sz w:val="20"/>
-          <w:szCs w:val="20"/>
-        </w:rPr>
-        <w:t>Mathematics</w:t>
+        <w:ind w:left="1440"/>
+        <w:rPr>
+          <w:rFonts w:cs="Calibri"/>
+          <w:sz w:val="18"/>
+          <w:szCs w:val="18"/>
+        </w:rPr>
+      </w:pPr>
+      <w:r>
+        <w:rPr>
+          <w:rFonts w:cs="Calibri"/>
+          <w:sz w:val="18"/>
+          <w:szCs w:val="18"/>
+        </w:rPr>
+        <w:t>Minor in Mathematics</w:t>
       </w:r>
     </w:p>
     <w:p>
       <w:pPr>
         <w:spacing w:after="0" w:line="240" w:lineRule="auto"/>
-        <w:ind w:left="1440"/>
-        <w:contextualSpacing/>
-        <w:rPr>
-          <w:rFonts w:cs="Calibri"/>
-          <w:sz w:val="18"/>
-          <w:szCs w:val="18"/>
-        </w:rPr>
-      </w:pPr>
-      <w:r>
-        <w:rPr>
-          <w:rFonts w:cs="Calibri"/>
-          <w:sz w:val="18"/>
-          <w:szCs w:val="18"/>
-        </w:rPr>
-        <w:t>C</w:t>
-      </w:r>
-      <w:r>
-        <w:rPr>
-          <w:rFonts w:cs="Calibri"/>
-          <w:sz w:val="18"/>
-          <w:szCs w:val="18"/>
-        </w:rPr>
-        <w:t xml:space="preserve">omputer </w:t>
-      </w:r>
-      <w:r>
-        <w:rPr>
-          <w:rFonts w:cs="Calibri"/>
-          <w:sz w:val="18"/>
-          <w:szCs w:val="18"/>
-        </w:rPr>
-        <w:t>S</w:t>
-      </w:r>
-      <w:r>
-        <w:rPr>
-          <w:rFonts w:cs="Calibri"/>
-          <w:sz w:val="18"/>
-          <w:szCs w:val="18"/>
-        </w:rPr>
-        <w:t>cience</w:t>
-      </w:r>
-      <w:r>
-        <w:rPr>
-          <w:rFonts w:cs="Calibri"/>
-          <w:sz w:val="18"/>
-          <w:szCs w:val="18"/>
-        </w:rPr>
-        <w:t xml:space="preserve"> </w:t>
-      </w:r>
-      <w:r>
-        <w:rPr>
-          <w:rFonts w:cs="Calibri"/>
-          <w:sz w:val="18"/>
-          <w:szCs w:val="18"/>
-        </w:rPr>
-        <w:t xml:space="preserve">GPA - </w:t>
-      </w:r>
-      <w:r>
-        <w:rPr>
-          <w:rFonts w:cs="Calibri"/>
-          <w:sz w:val="18"/>
-          <w:szCs w:val="18"/>
-        </w:rPr>
-        <w:t>3.76</w:t>
-      </w:r>
-      <w:r>
-        <w:rPr>
-          <w:rFonts w:cs="Calibri"/>
-          <w:sz w:val="18"/>
-          <w:szCs w:val="18"/>
-        </w:rPr>
-        <w:t xml:space="preserve"> </w:t>
-      </w:r>
-      <w:r>
-        <w:rPr>
-          <w:rFonts w:cs="Calibri"/>
-          <w:sz w:val="18"/>
-          <w:szCs w:val="18"/>
-        </w:rPr>
-        <w:t>/</w:t>
-      </w:r>
-      <w:r>
-        <w:rPr>
-          <w:rFonts w:cs="Calibri"/>
-          <w:sz w:val="18"/>
-          <w:szCs w:val="18"/>
-        </w:rPr>
-        <w:t xml:space="preserve"> </w:t>
-      </w:r>
-      <w:r>
-        <w:rPr>
-          <w:rFonts w:cs="Calibri"/>
-          <w:sz w:val="18"/>
-          <w:szCs w:val="18"/>
-        </w:rPr>
-        <w:t>4.0</w:t>
-      </w:r>
-      <w:r>
-        <w:rPr>
-          <w:rFonts w:cs="Calibri"/>
-          <w:sz w:val="18"/>
-          <w:szCs w:val="18"/>
-        </w:rPr>
-        <w:t>0</w:t>
+        <w:ind w:left="2880" w:hanging="1440"/>
+        <w:rPr>
+          <w:rFonts w:cs="Calibri"/>
+          <w:sz w:val="18"/>
+          <w:szCs w:val="18"/>
+        </w:rPr>
+      </w:pPr>
+      <w:r>
+        <w:rPr>
+          <w:rFonts w:cs="Calibri"/>
+          <w:sz w:val="18"/>
+          <w:szCs w:val="18"/>
+        </w:rPr>
+        <w:t xml:space="preserve">Current </w:t>
+      </w:r>
+      <w:r>
+        <w:rPr>
+          <w:rFonts w:cs="Calibri"/>
+          <w:sz w:val="18"/>
+          <w:szCs w:val="18"/>
+        </w:rPr>
+        <w:t>Courses</w:t>
+      </w:r>
+      <w:r>
+        <w:rPr>
+          <w:rFonts w:cs="Calibri"/>
+          <w:sz w:val="18"/>
+          <w:szCs w:val="18"/>
+        </w:rPr>
+        <w:tab/>
+      </w:r>
+      <w:r>
+        <w:rPr>
+          <w:rFonts w:cs="Calibri"/>
+          <w:sz w:val="18"/>
+          <w:szCs w:val="18"/>
+        </w:rPr>
+        <w:t>Object Oriented Programming</w:t>
+      </w:r>
+      <w:r>
+        <w:rPr>
+          <w:rFonts w:cs="Calibri"/>
+          <w:sz w:val="18"/>
+          <w:szCs w:val="18"/>
+        </w:rPr>
+        <w:t xml:space="preserve">, Data Management, </w:t>
+      </w:r>
+      <w:r>
+        <w:rPr>
+          <w:rFonts w:cs="Calibri"/>
+          <w:sz w:val="18"/>
+          <w:szCs w:val="18"/>
+        </w:rPr>
+        <w:t xml:space="preserve">Competitive Programming, </w:t>
       </w:r>
     </w:p>
     <w:p>
       <w:pPr>
         <w:spacing w:after="0" w:line="240" w:lineRule="auto"/>
-        <w:ind w:left="2880" w:hanging="1440"/>
-        <w:contextualSpacing/>
-        <w:rPr>
-          <w:rFonts w:cs="Calibri"/>
-          <w:sz w:val="18"/>
-          <w:szCs w:val="18"/>
-        </w:rPr>
-      </w:pPr>
-      <w:r>
-        <w:rPr>
-          <w:rFonts w:cs="Calibri"/>
-          <w:sz w:val="18"/>
-          <w:szCs w:val="18"/>
-        </w:rPr>
-        <w:t xml:space="preserve">Current </w:t>
-      </w:r>
-      <w:r>
-        <w:rPr>
-          <w:rFonts w:cs="Calibri"/>
-          <w:sz w:val="18"/>
-          <w:szCs w:val="18"/>
-        </w:rPr>
-        <w:t>Courses</w:t>
-      </w:r>
-      <w:r>
-        <w:rPr>
-          <w:rFonts w:cs="Calibri"/>
-          <w:sz w:val="18"/>
-          <w:szCs w:val="18"/>
-        </w:rPr>
-        <w:tab/>
-      </w:r>
-      <w:r>
-        <w:rPr>
-          <w:rFonts w:cs="Calibri"/>
-          <w:sz w:val="18"/>
-          <w:szCs w:val="18"/>
-        </w:rPr>
-        <w:t>Object Oriented Programming</w:t>
-      </w:r>
-      <w:r>
-        <w:rPr>
-          <w:rFonts w:cs="Calibri"/>
-          <w:sz w:val="18"/>
-          <w:szCs w:val="18"/>
-        </w:rPr>
-        <w:t xml:space="preserve">, Data Management, </w:t>
-      </w:r>
-      <w:r>
-        <w:rPr>
-          <w:rFonts w:cs="Calibri"/>
-          <w:sz w:val="18"/>
-          <w:szCs w:val="18"/>
-        </w:rPr>
-        <w:t xml:space="preserve">Competitive Programming, </w:t>
+        <w:ind w:left="2880"/>
+        <w:rPr>
+          <w:rFonts w:cs="Calibri"/>
+          <w:sz w:val="18"/>
+          <w:szCs w:val="18"/>
+        </w:rPr>
+      </w:pPr>
+      <w:r>
+        <w:rPr>
+          <w:rFonts w:cs="Calibri"/>
+          <w:sz w:val="18"/>
+          <w:szCs w:val="18"/>
+        </w:rPr>
+        <w:t>De</w:t>
+      </w:r>
+      <w:r>
+        <w:rPr>
+          <w:rFonts w:cs="Calibri"/>
+          <w:sz w:val="18"/>
+          <w:szCs w:val="18"/>
+        </w:rPr>
+        <w:t xml:space="preserve">bugging </w:t>
+      </w:r>
+      <w:r>
+        <w:rPr>
+          <w:rFonts w:cs="Calibri"/>
+          <w:sz w:val="18"/>
+          <w:szCs w:val="18"/>
+        </w:rPr>
+        <w:t>and</w:t>
+      </w:r>
+      <w:r>
+        <w:rPr>
+          <w:rFonts w:cs="Calibri"/>
+          <w:sz w:val="18"/>
+          <w:szCs w:val="18"/>
+        </w:rPr>
+        <w:t xml:space="preserve"> </w:t>
+      </w:r>
+      <w:r>
+        <w:rPr>
+          <w:rFonts w:cs="Calibri"/>
+          <w:sz w:val="18"/>
+          <w:szCs w:val="18"/>
+        </w:rPr>
+        <w:t>Verifying Programs, Longhorn Startup</w:t>
+      </w:r>
+      <w:r>
+        <w:rPr>
+          <w:rFonts w:cs="Calibri"/>
+          <w:sz w:val="18"/>
+          <w:szCs w:val="18"/>
+        </w:rPr>
+        <w:t>, Matrices and Matrix Calculations</w:t>
       </w:r>
     </w:p>
     <w:p>
       <w:pPr>
         <w:spacing w:after="0" w:line="240" w:lineRule="auto"/>
-        <w:ind w:left="2880"/>
-        <w:contextualSpacing/>
-        <w:rPr>
-          <w:rFonts w:cs="Calibri"/>
-          <w:sz w:val="18"/>
-          <w:szCs w:val="18"/>
-        </w:rPr>
-      </w:pPr>
-      <w:r>
-        <w:rPr>
-          <w:rFonts w:cs="Calibri"/>
-          <w:sz w:val="18"/>
-          <w:szCs w:val="18"/>
-        </w:rPr>
-        <w:t>De</w:t>
-      </w:r>
-      <w:r>
-        <w:rPr>
-          <w:rFonts w:cs="Calibri"/>
-          <w:sz w:val="18"/>
-          <w:szCs w:val="18"/>
-        </w:rPr>
-        <w:t xml:space="preserve">bugging </w:t>
-      </w:r>
-      <w:r>
-        <w:rPr>
-          <w:rFonts w:cs="Calibri"/>
-          <w:sz w:val="18"/>
-          <w:szCs w:val="18"/>
-        </w:rPr>
-        <w:t>and</w:t>
-      </w:r>
-      <w:r>
-        <w:rPr>
-          <w:rFonts w:cs="Calibri"/>
-          <w:sz w:val="18"/>
-          <w:szCs w:val="18"/>
-        </w:rPr>
-        <w:t xml:space="preserve"> </w:t>
-      </w:r>
-      <w:r>
-        <w:rPr>
-          <w:rFonts w:cs="Calibri"/>
-          <w:sz w:val="18"/>
-          <w:szCs w:val="18"/>
-        </w:rPr>
-        <w:t>Verifying Programs, Longhorn Startup</w:t>
-      </w:r>
-      <w:r>
-        <w:rPr>
-          <w:rFonts w:cs="Calibri"/>
-          <w:sz w:val="18"/>
-          <w:szCs w:val="18"/>
-        </w:rPr>
-        <w:t>, Matrices and Matrix Calculations</w:t>
-      </w:r>
-    </w:p>
-    <w:p>
-      <w:pPr>
-        <w:spacing w:after="0" w:line="240" w:lineRule="auto"/>
         <w:ind w:left="720" w:firstLine="720"/>
-        <w:contextualSpacing/>
         <w:rPr>
           <w:rFonts w:cs="Calibri"/>
           <w:sz w:val="18"/>
@@ -645,7 +658,7 @@
                 <w:tab w:val="left" w:pos="10080"/>
                 <w:tab w:val="right" w:pos="10800"/>
               </w:tabs>
-              <w:spacing w:before="60" w:after="0" w:line="240" w:lineRule="auto"/>
+              <w:spacing w:before="60" w:after="0" w:line="192" w:lineRule="auto"/>
               <w:rPr>
                 <w:rFonts w:cs="Calibri"/>
                 <w:b/>
@@ -739,7 +752,7 @@
                 <w:tab w:val="left" w:pos="10080"/>
                 <w:tab w:val="right" w:pos="10800"/>
               </w:tabs>
-              <w:spacing w:before="60" w:after="0" w:line="240" w:lineRule="auto"/>
+              <w:spacing w:before="60" w:after="0" w:line="192" w:lineRule="auto"/>
               <w:jc w:val="right"/>
               <w:rPr>
                 <w:rFonts w:cs="Calibri"/>
@@ -774,11 +787,9 @@
           <w:tab w:val="left" w:pos="10080"/>
           <w:tab w:val="right" w:pos="10800"/>
         </w:tabs>
-        <w:spacing w:after="0" w:line="240" w:lineRule="auto"/>
-        <w:contextualSpacing/>
-        <w:rPr>
-          <w:rFonts w:cs="Calibri"/>
-          <w:i/>
+        <w:spacing w:after="0" w:line="192" w:lineRule="auto"/>
+        <w:rPr>
+          <w:rFonts w:cs="Calibri"/>
           <w:sz w:val="20"/>
           <w:szCs w:val="20"/>
         </w:rPr>
@@ -786,7 +797,6 @@
       <w:r>
         <w:rPr>
           <w:rFonts w:cs="Calibri"/>
-          <w:i/>
           <w:sz w:val="20"/>
           <w:szCs w:val="20"/>
         </w:rPr>
@@ -795,7 +805,7 @@
     </w:p>
     <w:p>
       <w:pPr>
-        <w:spacing w:before="20" w:after="0" w:line="240" w:lineRule="auto"/>
+        <w:spacing w:after="0" w:line="240" w:lineRule="auto"/>
         <w:ind w:left="720"/>
         <w:rPr>
           <w:rFonts w:cs="Calibri"/>
@@ -913,7 +923,7 @@
                 <w:tab w:val="left" w:pos="10080"/>
                 <w:tab w:val="right" w:pos="10800"/>
               </w:tabs>
-              <w:spacing w:before="120" w:after="0" w:line="240" w:lineRule="auto"/>
+              <w:spacing w:before="180" w:after="0" w:line="192" w:lineRule="auto"/>
               <w:rPr>
                 <w:rFonts w:cs="Calibri"/>
                 <w:b/>
@@ -1003,7 +1013,7 @@
                 <w:tab w:val="left" w:pos="10080"/>
                 <w:tab w:val="right" w:pos="10800"/>
               </w:tabs>
-              <w:spacing w:before="120" w:after="0" w:line="240" w:lineRule="auto"/>
+              <w:spacing w:before="180" w:after="0" w:line="192" w:lineRule="auto"/>
               <w:jc w:val="right"/>
               <w:rPr>
                 <w:rFonts w:cs="Calibri"/>
@@ -1050,11 +1060,9 @@
           <w:tab w:val="left" w:pos="10080"/>
           <w:tab w:val="right" w:pos="10800"/>
         </w:tabs>
-        <w:spacing w:after="0" w:line="240" w:lineRule="auto"/>
-        <w:contextualSpacing/>
-        <w:rPr>
-          <w:rFonts w:cs="Calibri"/>
-          <w:i/>
+        <w:spacing w:after="0" w:line="192" w:lineRule="auto"/>
+        <w:rPr>
+          <w:rFonts w:cs="Calibri"/>
           <w:sz w:val="20"/>
           <w:szCs w:val="20"/>
         </w:rPr>
@@ -1062,7 +1070,6 @@
       <w:r>
         <w:rPr>
           <w:rFonts w:cs="Calibri"/>
-          <w:i/>
           <w:sz w:val="20"/>
           <w:szCs w:val="20"/>
         </w:rPr>
@@ -1088,7 +1095,7 @@
           <w:tab w:val="left" w:pos="10080"/>
           <w:tab w:val="right" w:pos="10800"/>
         </w:tabs>
-        <w:spacing w:before="20" w:after="0" w:line="240" w:lineRule="auto"/>
+        <w:spacing w:after="0" w:line="240" w:lineRule="auto"/>
         <w:rPr>
           <w:rFonts w:cs="Calibri"/>
           <w:sz w:val="18"/>
@@ -1361,6 +1368,14 @@
         </w:rPr>
         <w:t>Aggregated emailed alerts asynchronously in real-time via WebHooks</w:t>
       </w:r>
+      <w:r>
+        <w:rPr>
+          <w:rFonts w:cs="Calibri"/>
+          <w:sz w:val="18"/>
+          <w:szCs w:val="18"/>
+        </w:rPr>
+        <w:t xml:space="preserve"> to unify disparate alert systems</w:t>
+      </w:r>
     </w:p>
     <w:p>
       <w:pPr>
@@ -1455,15 +1470,47 @@
           <w:sz w:val="18"/>
           <w:szCs w:val="18"/>
         </w:rPr>
-        <w:t xml:space="preserve"> model-view-controller </w:t>
-      </w:r>
-      <w:r>
-        <w:rPr>
-          <w:rFonts w:cs="Calibri"/>
-          <w:sz w:val="18"/>
-          <w:szCs w:val="18"/>
-        </w:rPr>
-        <w:t xml:space="preserve">(MVC) </w:t>
+        <w:t>n</w:t>
+      </w:r>
+      <w:r>
+        <w:rPr>
+          <w:rFonts w:cs="Calibri"/>
+          <w:sz w:val="18"/>
+          <w:szCs w:val="18"/>
+        </w:rPr>
+        <w:t xml:space="preserve"> </w:t>
+      </w:r>
+      <w:r>
+        <w:rPr>
+          <w:rFonts w:cs="Calibri"/>
+          <w:sz w:val="18"/>
+          <w:szCs w:val="18"/>
+        </w:rPr>
+        <w:t>MVC (</w:t>
+      </w:r>
+      <w:r>
+        <w:rPr>
+          <w:rFonts w:cs="Calibri"/>
+          <w:sz w:val="18"/>
+          <w:szCs w:val="18"/>
+        </w:rPr>
+        <w:t>model-view-controller</w:t>
+      </w:r>
+      <w:r>
+        <w:rPr>
+          <w:rFonts w:cs="Calibri"/>
+          <w:sz w:val="18"/>
+          <w:szCs w:val="18"/>
+        </w:rPr>
+        <w:t>)</w:t>
+      </w:r>
+      <w:r>
+        <w:rPr>
+          <w:rFonts w:cs="Calibri"/>
+          <w:sz w:val="18"/>
+          <w:szCs w:val="18"/>
+        </w:rPr>
+        <w:t xml:space="preserve"> </w:t>
       </w:r>
       <w:r>
         <w:rPr>
@@ -1691,15 +1738,47 @@
           <w:sz w:val="18"/>
           <w:szCs w:val="18"/>
         </w:rPr>
-        <w:t>through</w:t>
-      </w:r>
-      <w:r>
-        <w:rPr>
-          <w:rFonts w:cs="Calibri"/>
-          <w:sz w:val="18"/>
-          <w:szCs w:val="18"/>
-        </w:rPr>
-        <w:t xml:space="preserve"> asynchronous polling, caching by 100X)</w:t>
+        <w:t>by</w:t>
+      </w:r>
+      <w:r>
+        <w:rPr>
+          <w:rFonts w:cs="Calibri"/>
+          <w:sz w:val="18"/>
+          <w:szCs w:val="18"/>
+        </w:rPr>
+        <w:t xml:space="preserve"> </w:t>
+      </w:r>
+      <w:r>
+        <w:rPr>
+          <w:rFonts w:cs="Calibri"/>
+          <w:sz w:val="18"/>
+          <w:szCs w:val="18"/>
+        </w:rPr>
+        <w:t xml:space="preserve">polling </w:t>
+      </w:r>
+      <w:r>
+        <w:rPr>
+          <w:rFonts w:cs="Calibri"/>
+          <w:sz w:val="18"/>
+          <w:szCs w:val="18"/>
+        </w:rPr>
+        <w:t>asynchronous</w:t>
+      </w:r>
+      <w:r>
+        <w:rPr>
+          <w:rFonts w:cs="Calibri"/>
+          <w:sz w:val="18"/>
+          <w:szCs w:val="18"/>
+        </w:rPr>
+        <w:t>ly</w:t>
+      </w:r>
+      <w:r>
+        <w:rPr>
+          <w:rFonts w:cs="Calibri"/>
+          <w:sz w:val="18"/>
+          <w:szCs w:val="18"/>
+        </w:rPr>
+        <w:t>, caching by 100X)</w:t>
       </w:r>
     </w:p>
     <w:tbl>
@@ -1743,7 +1822,7 @@
                 <w:tab w:val="left" w:pos="4013"/>
                 <w:tab w:val="left" w:pos="6219"/>
               </w:tabs>
-              <w:spacing w:before="120" w:after="0" w:line="240" w:lineRule="auto"/>
+              <w:spacing w:before="180" w:after="0" w:line="192" w:lineRule="auto"/>
               <w:rPr>
                 <w:rFonts w:cs="Calibri"/>
                 <w:b/>
@@ -1821,7 +1900,7 @@
                 <w:tab w:val="left" w:pos="10080"/>
                 <w:tab w:val="right" w:pos="10800"/>
               </w:tabs>
-              <w:spacing w:before="120" w:after="0" w:line="240" w:lineRule="auto"/>
+              <w:spacing w:before="180" w:after="0" w:line="192" w:lineRule="auto"/>
               <w:jc w:val="right"/>
               <w:rPr>
                 <w:rFonts w:cs="Calibri"/>
@@ -1839,11 +1918,9 @@
     </w:tbl>
     <w:p>
       <w:pPr>
-        <w:spacing w:after="0" w:line="240" w:lineRule="auto"/>
-        <w:contextualSpacing/>
-        <w:rPr>
-          <w:rFonts w:cs="Calibri"/>
-          <w:i/>
+        <w:spacing w:after="0" w:line="192" w:lineRule="auto"/>
+        <w:rPr>
+          <w:rFonts w:cs="Calibri"/>
           <w:sz w:val="20"/>
           <w:szCs w:val="20"/>
         </w:rPr>
@@ -1851,7 +1928,6 @@
       <w:r>
         <w:rPr>
           <w:rFonts w:cs="Calibri"/>
-          <w:i/>
           <w:sz w:val="20"/>
           <w:szCs w:val="20"/>
         </w:rPr>
@@ -1860,7 +1936,7 @@
     </w:p>
     <w:p>
       <w:pPr>
-        <w:spacing w:before="20" w:after="0" w:line="240" w:lineRule="auto"/>
+        <w:spacing w:after="0" w:line="240" w:lineRule="auto"/>
         <w:ind w:firstLine="720"/>
         <w:rPr>
           <w:rFonts w:cs="Calibri"/>
@@ -2172,7 +2248,7 @@
                 <w:tab w:val="left" w:pos="10080"/>
                 <w:tab w:val="right" w:pos="10800"/>
               </w:tabs>
-              <w:spacing w:before="120" w:after="0" w:line="240" w:lineRule="auto"/>
+              <w:spacing w:before="180" w:after="0" w:line="192" w:lineRule="auto"/>
               <w:rPr>
                 <w:rFonts w:cs="Calibri"/>
                 <w:b/>
@@ -2238,7 +2314,7 @@
                 <w:tab w:val="left" w:pos="10080"/>
                 <w:tab w:val="right" w:pos="10800"/>
               </w:tabs>
-              <w:spacing w:before="120" w:after="0" w:line="240" w:lineRule="auto"/>
+              <w:spacing w:before="180" w:after="0" w:line="192" w:lineRule="auto"/>
               <w:jc w:val="right"/>
               <w:rPr>
                 <w:rFonts w:cs="Calibri"/>
@@ -2260,10 +2336,9 @@
           <w:tab w:val="left" w:pos="2548"/>
           <w:tab w:val="left" w:pos="6880"/>
         </w:tabs>
-        <w:spacing w:after="0" w:line="240" w:lineRule="auto"/>
-        <w:rPr>
-          <w:rFonts w:cs="Calibri"/>
-          <w:i/>
+        <w:spacing w:after="0" w:line="192" w:lineRule="auto"/>
+        <w:rPr>
+          <w:rFonts w:cs="Calibri"/>
           <w:sz w:val="20"/>
           <w:szCs w:val="20"/>
         </w:rPr>
@@ -2271,7 +2346,6 @@
       <w:r>
         <w:rPr>
           <w:rFonts w:cs="Calibri"/>
-          <w:i/>
           <w:sz w:val="20"/>
           <w:szCs w:val="20"/>
         </w:rPr>
@@ -2283,7 +2357,7 @@
         <w:tabs>
           <w:tab w:val="left" w:pos="720"/>
         </w:tabs>
-        <w:spacing w:before="20" w:after="0" w:line="240" w:lineRule="auto"/>
+        <w:spacing w:after="0" w:line="240" w:lineRule="auto"/>
         <w:rPr>
           <w:rFonts w:cs="Calibri"/>
           <w:sz w:val="18"/>
@@ -2504,7 +2578,7 @@
     <w:tbl>
       <w:tblPr>
         <w:tblStyle w:val="TableGrid"/>
-        <w:tblpPr w:vertAnchor="page" w:horzAnchor="page" w:tblpX="8858" w:tblpY="11468"/>
+        <w:tblpPr w:vertAnchor="page" w:horzAnchor="page" w:tblpX="8858" w:tblpY="11381"/>
         <w:tblW w:w="2689" w:type="dxa"/>
         <w:tblLayout w:type="fixed"/>
         <w:tblLook w:val="04A0" w:firstRow="1" w:lastRow="0" w:firstColumn="1" w:lastColumn="0" w:noHBand="0" w:noVBand="1"/>
@@ -2577,6 +2651,24 @@
                 <w:szCs w:val="20"/>
               </w:rPr>
             </w:pPr>
+            <w:r>
+              <w:rPr>
+                <w:rStyle w:val="Hyperlink"/>
+                <w:sz w:val="20"/>
+                <w:szCs w:val="20"/>
+                <w:u w:val="none"/>
+              </w:rPr>
+              <w:t>github.com</w:t>
+            </w:r>
+            <w:r>
+              <w:rPr>
+                <w:rStyle w:val="Hyperlink"/>
+                <w:sz w:val="20"/>
+                <w:szCs w:val="20"/>
+                <w:u w:val="none"/>
+              </w:rPr>
+              <w:br/>
+            </w:r>
             <w:r>
               <w:rPr>
                 <w:rStyle w:val="Hyperlink"/>
@@ -2683,7 +2775,7 @@
     </w:tbl>
     <w:p>
       <w:pPr>
-        <w:spacing w:before="60" w:after="0" w:line="240" w:lineRule="auto"/>
+        <w:spacing w:before="60" w:after="0" w:line="192" w:lineRule="auto"/>
         <w:rPr>
           <w:rFonts w:asciiTheme="minorHAnsi" w:hAnsiTheme="minorHAnsi" w:cs="Calibri"/>
           <w:sz w:val="18"/>
@@ -2869,6 +2961,83 @@
       </w:pPr>
       <w:r>
         <w:rPr>
+          <w:rFonts w:cs="Calibri"/>
+          <w:sz w:val="18"/>
+          <w:szCs w:val="18"/>
+        </w:rPr>
+        <w:t>Developed</w:t>
+      </w:r>
+      <w:r>
+        <w:rPr>
+          <w:rFonts w:cs="Calibri"/>
+          <w:sz w:val="18"/>
+          <w:szCs w:val="18"/>
+        </w:rPr>
+        <w:t xml:space="preserve"> an</w:t>
+      </w:r>
+      <w:r>
+        <w:rPr>
+          <w:rFonts w:cs="Calibri"/>
+          <w:sz w:val="18"/>
+          <w:szCs w:val="18"/>
+        </w:rPr>
+        <w:t xml:space="preserve"> Android app to scan </w:t>
+      </w:r>
+      <w:r>
+        <w:rPr>
+          <w:rFonts w:cs="Calibri"/>
+          <w:sz w:val="18"/>
+          <w:szCs w:val="18"/>
+        </w:rPr>
+        <w:t xml:space="preserve">and run </w:t>
+      </w:r>
+      <w:r>
+        <w:rPr>
+          <w:rFonts w:cs="Calibri"/>
+          <w:sz w:val="18"/>
+          <w:szCs w:val="18"/>
+        </w:rPr>
+        <w:t>hand-written code (</w:t>
+      </w:r>
+      <w:r>
+        <w:rPr>
+          <w:rFonts w:cs="Calibri"/>
+          <w:sz w:val="18"/>
+          <w:szCs w:val="18"/>
+        </w:rPr>
+        <w:t xml:space="preserve">four person </w:t>
+      </w:r>
+      <w:r>
+        <w:rPr>
+          <w:rFonts w:cs="Calibri"/>
+          <w:sz w:val="18"/>
+          <w:szCs w:val="18"/>
+        </w:rPr>
+        <w:t>hackathon)</w:t>
+      </w:r>
+      <w:r>
+        <w:rPr>
+          <w:rFonts w:cs="Calibri"/>
+          <w:b/>
+          <w:sz w:val="18"/>
+          <w:szCs w:val="18"/>
+        </w:rPr>
+        <w:t xml:space="preserve"> </w:t>
+      </w:r>
+    </w:p>
+    <w:p>
+      <w:pPr>
+        <w:spacing w:after="0" w:line="240" w:lineRule="auto"/>
+        <w:ind w:left="720" w:firstLine="720"/>
+        <w:contextualSpacing/>
+        <w:rPr>
+          <w:rFonts w:cs="Calibri"/>
+          <w:sz w:val="18"/>
+          <w:szCs w:val="18"/>
+        </w:rPr>
+      </w:pPr>
+      <w:r>
+        <w:rPr>
           <w:rFonts w:asciiTheme="minorHAnsi" w:hAnsiTheme="minorHAnsi" w:cs="Calibri"/>
           <w:sz w:val="18"/>
           <w:szCs w:val="18"/>
@@ -2881,7 +3050,15 @@
           <w:sz w:val="18"/>
           <w:szCs w:val="18"/>
         </w:rPr>
-        <w:t xml:space="preserve"> a website to teach</w:t>
+        <w:t xml:space="preserve"> a website </w:t>
+      </w:r>
+      <w:r>
+        <w:rPr>
+          <w:rFonts w:asciiTheme="minorHAnsi" w:hAnsiTheme="minorHAnsi" w:cs="Calibri"/>
+          <w:sz w:val="18"/>
+          <w:szCs w:val="18"/>
+        </w:rPr>
+        <w:t>teaching</w:t>
       </w:r>
       <w:r>
         <w:rPr>
@@ -2979,115 +3156,86 @@
         </w:rPr>
         <w:t>mmed Huffman Compression using Huff T</w:t>
       </w:r>
+      <w:r>
+        <w:rPr>
+          <w:rFonts w:cs="Calibri"/>
+          <w:sz w:val="18"/>
+          <w:szCs w:val="18"/>
+        </w:rPr>
+        <w:t>rees</w:t>
+      </w:r>
+      <w:r>
+        <w:rPr>
+          <w:rFonts w:cs="Calibri"/>
+          <w:b/>
+          <w:sz w:val="18"/>
+          <w:szCs w:val="18"/>
+        </w:rPr>
+        <w:t xml:space="preserve"> </w:t>
+      </w:r>
+    </w:p>
+    <w:p>
+      <w:pPr>
+        <w:spacing w:before="120" w:after="0" w:line="240" w:lineRule="auto"/>
+        <w:rPr>
+          <w:rFonts w:cs="Calibri"/>
+          <w:b/>
+          <w:sz w:val="18"/>
+          <w:szCs w:val="18"/>
+        </w:rPr>
+      </w:pPr>
+      <w:r>
+        <w:rPr>
+          <w:rFonts w:cs="Calibri"/>
+          <w:b/>
+          <w:sz w:val="18"/>
+          <w:szCs w:val="18"/>
+        </w:rPr>
+        <w:t>Languages</w:t>
+      </w:r>
+      <w:r>
+        <w:rPr>
+          <w:rFonts w:cs="Calibri"/>
+          <w:b/>
+          <w:sz w:val="18"/>
+          <w:szCs w:val="18"/>
+        </w:rPr>
+        <w:tab/>
+      </w:r>
+      <w:r>
+        <w:rPr>
+          <w:rFonts w:cs="Calibri"/>
+          <w:sz w:val="18"/>
+          <w:szCs w:val="18"/>
+        </w:rPr>
+        <w:t xml:space="preserve">Proficient in Java, </w:t>
+      </w:r>
+      <w:r>
+        <w:rPr>
+          <w:rFonts w:cs="Calibri"/>
+          <w:sz w:val="18"/>
+          <w:szCs w:val="18"/>
+        </w:rPr>
+        <w:t xml:space="preserve">JavaScript, </w:t>
+      </w:r>
+      <w:r>
+        <w:rPr>
+          <w:rFonts w:cs="Calibri"/>
+          <w:sz w:val="18"/>
+          <w:szCs w:val="18"/>
+        </w:rPr>
+        <w:t xml:space="preserve">C, </w:t>
+      </w:r>
+      <w:r>
+        <w:rPr>
+          <w:rFonts w:cs="Calibri"/>
+          <w:sz w:val="18"/>
+          <w:szCs w:val="18"/>
+        </w:rPr>
+        <w:t xml:space="preserve">SQL, </w:t>
+      </w:r>
       <w:bookmarkStart w:id="0" w:name="_GoBack"/>
       <w:bookmarkEnd w:id="0"/>
-      <w:r>
-        <w:rPr>
-          <w:rFonts w:cs="Calibri"/>
-          <w:sz w:val="18"/>
-          <w:szCs w:val="18"/>
-        </w:rPr>
-        <w:t>rees</w:t>
-      </w:r>
-      <w:r>
-        <w:rPr>
-          <w:rFonts w:cs="Calibri"/>
-          <w:b/>
-          <w:sz w:val="18"/>
-          <w:szCs w:val="18"/>
-        </w:rPr>
-        <w:t xml:space="preserve"> </w:t>
-      </w:r>
-    </w:p>
-    <w:p>
-      <w:pPr>
-        <w:spacing w:after="0" w:line="240" w:lineRule="auto"/>
-        <w:ind w:left="720" w:firstLine="720"/>
-        <w:contextualSpacing/>
-        <w:rPr>
-          <w:rFonts w:cs="Calibri"/>
-          <w:sz w:val="18"/>
-          <w:szCs w:val="18"/>
-        </w:rPr>
-      </w:pPr>
-      <w:r>
-        <w:rPr>
-          <w:rFonts w:cs="Calibri"/>
-          <w:sz w:val="18"/>
-          <w:szCs w:val="18"/>
-        </w:rPr>
-        <w:t>Developed an Android app to scan hand-written code and display its output (hackathon with three teammates)</w:t>
-      </w:r>
-      <w:r>
-        <w:rPr>
-          <w:rFonts w:cs="Calibri"/>
-          <w:b/>
-          <w:sz w:val="18"/>
-          <w:szCs w:val="18"/>
-        </w:rPr>
-        <w:t xml:space="preserve"> </w:t>
-      </w:r>
-    </w:p>
-    <w:p>
-      <w:pPr>
-        <w:spacing w:before="120" w:after="0" w:line="240" w:lineRule="auto"/>
-        <w:rPr>
-          <w:rFonts w:cs="Calibri"/>
-          <w:b/>
-          <w:sz w:val="18"/>
-          <w:szCs w:val="18"/>
-        </w:rPr>
-      </w:pPr>
-      <w:r>
-        <w:rPr>
-          <w:rFonts w:cs="Calibri"/>
-          <w:b/>
-          <w:sz w:val="18"/>
-          <w:szCs w:val="18"/>
-        </w:rPr>
-        <w:t>Languages</w:t>
-      </w:r>
-      <w:r>
-        <w:rPr>
-          <w:rFonts w:cs="Calibri"/>
-          <w:b/>
-          <w:sz w:val="18"/>
-          <w:szCs w:val="18"/>
-        </w:rPr>
-        <w:tab/>
-      </w:r>
-      <w:r>
-        <w:rPr>
-          <w:rFonts w:cs="Calibri"/>
-          <w:sz w:val="18"/>
-          <w:szCs w:val="18"/>
-        </w:rPr>
-        <w:t xml:space="preserve">Proficient in Java, </w:t>
-      </w:r>
-      <w:r>
-        <w:rPr>
-          <w:rFonts w:cs="Calibri"/>
-          <w:sz w:val="18"/>
-          <w:szCs w:val="18"/>
-        </w:rPr>
-        <w:t xml:space="preserve">JavaScript, </w:t>
-      </w:r>
-      <w:r>
-        <w:rPr>
-          <w:rFonts w:cs="Calibri"/>
-          <w:sz w:val="18"/>
-          <w:szCs w:val="18"/>
-        </w:rPr>
-        <w:t xml:space="preserve">C, </w:t>
-      </w:r>
-      <w:r>
-        <w:rPr>
-          <w:rFonts w:cs="Calibri"/>
-          <w:sz w:val="18"/>
-          <w:szCs w:val="18"/>
-        </w:rPr>
-        <w:t xml:space="preserve">SQL, </w:t>
-      </w:r>
       <w:r>
         <w:rPr>
           <w:rFonts w:cs="Calibri"/>
@@ -3420,7 +3568,7 @@
           <w:sz w:val="18"/>
           <w:szCs w:val="18"/>
         </w:rPr>
-        <w:t xml:space="preserve">, GDB, VMWare Player, </w:t>
+        <w:t xml:space="preserve">, GDB, </w:t>
       </w:r>
       <w:r>
         <w:rPr>
@@ -3476,15 +3624,15 @@
           <w:sz w:val="18"/>
           <w:szCs w:val="18"/>
         </w:rPr>
-        <w:t xml:space="preserve">Photoshop, </w:t>
-      </w:r>
-      <w:r>
-        <w:rPr>
-          <w:rFonts w:cs="Calibri"/>
-          <w:sz w:val="18"/>
-          <w:szCs w:val="18"/>
-        </w:rPr>
         <w:t xml:space="preserve">Oracle SQL Developer, </w:t>
+      </w:r>
+      <w:r>
+        <w:rPr>
+          <w:rFonts w:cs="Calibri"/>
+          <w:sz w:val="18"/>
+          <w:szCs w:val="18"/>
+        </w:rPr>
+        <w:t>SQL Developer Data Modeler,</w:t>
       </w:r>
     </w:p>
     <w:p>
@@ -3503,7 +3651,55 @@
           <w:sz w:val="18"/>
           <w:szCs w:val="18"/>
         </w:rPr>
-        <w:t>SQL Developer Data Modeler,</w:t>
+        <w:t xml:space="preserve">Neo4j, </w:t>
+      </w:r>
+      <w:r>
+        <w:rPr>
+          <w:rFonts w:cs="Calibri"/>
+          <w:sz w:val="18"/>
+          <w:szCs w:val="18"/>
+        </w:rPr>
+        <w:t xml:space="preserve">FireBug, </w:t>
+      </w:r>
+      <w:r>
+        <w:rPr>
+          <w:rFonts w:cs="Calibri"/>
+          <w:sz w:val="18"/>
+          <w:szCs w:val="18"/>
+        </w:rPr>
+        <w:t xml:space="preserve">BlueMix, </w:t>
+      </w:r>
+      <w:r>
+        <w:rPr>
+          <w:rFonts w:cs="Calibri"/>
+          <w:sz w:val="18"/>
+          <w:szCs w:val="18"/>
+        </w:rPr>
+        <w:t xml:space="preserve">Google App Spot, Apache Tomcat, </w:t>
+      </w:r>
+      <w:r>
+        <w:rPr>
+          <w:rFonts w:cs="Calibri"/>
+          <w:sz w:val="18"/>
+          <w:szCs w:val="18"/>
+        </w:rPr>
+        <w:t>IntelliJ, Eclipse, Visual Studio</w:t>
+      </w:r>
+      <w:r>
+        <w:rPr>
+          <w:rFonts w:cs="Calibri"/>
+          <w:sz w:val="18"/>
+          <w:szCs w:val="18"/>
+        </w:rPr>
+        <w:t>, VMWare Player</w:t>
+      </w:r>
+      <w:r>
+        <w:rPr>
+          <w:rFonts w:cs="Calibri"/>
+          <w:sz w:val="18"/>
+          <w:szCs w:val="18"/>
+        </w:rPr>
+        <w:t>,</w:t>
       </w:r>
       <w:r>
         <w:rPr>
@@ -3519,39 +3715,7 @@
           <w:sz w:val="18"/>
           <w:szCs w:val="18"/>
         </w:rPr>
-        <w:t xml:space="preserve">Neo4j, </w:t>
-      </w:r>
-      <w:r>
-        <w:rPr>
-          <w:rFonts w:cs="Calibri"/>
-          <w:sz w:val="18"/>
-          <w:szCs w:val="18"/>
-        </w:rPr>
-        <w:t xml:space="preserve">FireBug, </w:t>
-      </w:r>
-      <w:r>
-        <w:rPr>
-          <w:rFonts w:cs="Calibri"/>
-          <w:sz w:val="18"/>
-          <w:szCs w:val="18"/>
-        </w:rPr>
-        <w:t xml:space="preserve">BlueMix, </w:t>
-      </w:r>
-      <w:r>
-        <w:rPr>
-          <w:rFonts w:cs="Calibri"/>
-          <w:sz w:val="18"/>
-          <w:szCs w:val="18"/>
-        </w:rPr>
-        <w:t xml:space="preserve">Google App Spot, Apache Tomcat, </w:t>
-      </w:r>
-      <w:r>
-        <w:rPr>
-          <w:rFonts w:cs="Calibri"/>
-          <w:sz w:val="18"/>
-          <w:szCs w:val="18"/>
-        </w:rPr>
-        <w:t>IntelliJ, Eclipse, Visual Studio</w:t>
+        <w:t>Photoshop</w:t>
       </w:r>
     </w:p>
     <w:p>
@@ -3565,7 +3729,7 @@
     <w:p>
       <w:pPr>
         <w:pStyle w:val="ListParagraph"/>
-        <w:spacing w:before="60" w:after="0" w:line="240" w:lineRule="auto"/>
+        <w:spacing w:before="60" w:after="0" w:line="192" w:lineRule="auto"/>
         <w:ind w:firstLine="720"/>
         <w:contextualSpacing w:val="0"/>
         <w:rPr>
@@ -3711,7 +3875,7 @@
     <w:sectPr>
       <w:headerReference w:type="first" r:id="rId15"/>
       <w:pgSz w:w="12240" w:h="15840"/>
-      <w:pgMar w:top="720" w:right="720" w:bottom="0" w:left="720" w:header="360" w:footer="0" w:gutter="0"/>
+      <w:pgMar w:top="720" w:right="720" w:bottom="0" w:left="720" w:header="500" w:footer="0" w:gutter="0"/>
       <w:cols w:space="720"/>
       <w:titlePg/>
       <w:docGrid w:linePitch="360"/>
@@ -8129,7 +8293,6 @@
   <w:style w:type="character" w:default="1" w:styleId="DefaultParagraphFont">
     <w:name w:val="Default Paragraph Font"/>
     <w:uiPriority w:val="1"/>
-    <w:semiHidden/>
     <w:unhideWhenUsed/>
   </w:style>
   <w:style w:type="table" w:default="1" w:styleId="TableNormal">
@@ -8298,12 +8461,12 @@
     <w:next w:val="Normal"/>
     <w:autoRedefine/>
     <w:qFormat/>
-    <w:rsid w:val="00BA1E56"/>
+    <w:rsid w:val="0022460E"/>
     <w:pPr>
       <w:pBdr>
         <w:bottom w:val="single" w:sz="4" w:space="1" w:color="auto"/>
       </w:pBdr>
-      <w:spacing w:before="240" w:after="0" w:line="240" w:lineRule="auto"/>
+      <w:spacing w:before="300" w:after="0" w:line="240" w:lineRule="auto"/>
     </w:pPr>
     <w:rPr>
       <w:rFonts w:cs="Calibri"/>
@@ -8635,7 +8798,7 @@
 </file>
 
 <file path=customXml/itemProps1.xml><?xml version="1.0" encoding="utf-8"?>
-<ds:datastoreItem xmlns:ds="http://schemas.openxmlformats.org/officeDocument/2006/customXml" ds:itemID="{40D5DE19-EE47-46D6-BC03-5D2BB11741A3}">
+<ds:datastoreItem xmlns:ds="http://schemas.openxmlformats.org/officeDocument/2006/customXml" ds:itemID="{F888E6F9-7BD7-4E62-AD1B-D9E8EE7605BC}">
   <ds:schemaRefs>
     <ds:schemaRef ds:uri="http://schemas.openxmlformats.org/officeDocument/2006/bibliography"/>
   </ds:schemaRefs>

</xml_diff>

<commit_message>
minor space changes, added integrated master back, added jsp, changed bachelor of science to bs, move minor to inline with bs, reworded a few lines
</commit_message>
<xml_diff>
--- a/Resume - 2.docx
+++ b/Resume - 2.docx
@@ -232,6 +232,9 @@
             <w:pPr>
               <w:pStyle w:val="Custom-Subheader"/>
               <w:spacing w:line="192" w:lineRule="auto"/>
+              <w:rPr>
+                <w:b w:val="0"/>
+              </w:rPr>
             </w:pPr>
             <w:r>
               <w:t xml:space="preserve">The </w:t>
@@ -246,7 +249,19 @@
               <w:t xml:space="preserve"> </w:t>
             </w:r>
             <w:r>
-              <w:t>Bachelor of Science in Computer Science</w:t>
+              <w:t>B.S.</w:t>
+            </w:r>
+            <w:r>
+              <w:t xml:space="preserve"> in Computer Science</w:t>
+            </w:r>
+            <w:r>
+              <w:t xml:space="preserve">, </w:t>
+            </w:r>
+            <w:r>
+              <w:rPr>
+                <w:b w:val="0"/>
+              </w:rPr>
+              <w:t>Minor in Mathematics</w:t>
             </w:r>
           </w:p>
         </w:tc>
@@ -295,7 +310,7 @@
     </w:tbl>
     <w:p>
       <w:pPr>
-        <w:spacing w:before="40" w:after="0" w:line="240" w:lineRule="auto"/>
+        <w:spacing w:after="0" w:line="240" w:lineRule="auto"/>
         <w:ind w:left="1440"/>
         <w:rPr>
           <w:rFonts w:cs="Calibri"/>
@@ -428,7 +443,7 @@
           <w:sz w:val="18"/>
           <w:szCs w:val="18"/>
         </w:rPr>
-        <w:t>Minor in Mathematics</w:t>
+        <w:t>Enrolling in Integrated Master Program (Master in Computer Science May 2017)</w:t>
       </w:r>
     </w:p>
     <w:p>
@@ -539,6 +554,14 @@
           <w:szCs w:val="18"/>
         </w:rPr>
         <w:t>Verifying Programs, Longhorn Startup</w:t>
+      </w:r>
+      <w:r>
+        <w:rPr>
+          <w:rFonts w:cs="Calibri"/>
+          <w:sz w:val="18"/>
+          <w:szCs w:val="18"/>
+        </w:rPr>
+        <w:t xml:space="preserve"> Seminar</w:t>
       </w:r>
       <w:r>
         <w:rPr>
@@ -1353,35 +1376,33 @@
       <w:pPr>
         <w:spacing w:after="0" w:line="240" w:lineRule="auto"/>
         <w:ind w:left="720" w:firstLine="720"/>
-        <w:contextualSpacing/>
-        <w:rPr>
-          <w:rFonts w:cs="Calibri"/>
-          <w:sz w:val="18"/>
-          <w:szCs w:val="18"/>
-        </w:rPr>
-      </w:pPr>
-      <w:r>
-        <w:rPr>
-          <w:rFonts w:cs="Calibri"/>
-          <w:sz w:val="18"/>
-          <w:szCs w:val="18"/>
-        </w:rPr>
-        <w:t>Aggregated emailed alerts asynchronously in real-time via WebHooks</w:t>
-      </w:r>
-      <w:r>
-        <w:rPr>
-          <w:rFonts w:cs="Calibri"/>
-          <w:sz w:val="18"/>
-          <w:szCs w:val="18"/>
-        </w:rPr>
-        <w:t xml:space="preserve"> to unify disparate alert systems</w:t>
+        <w:rPr>
+          <w:rFonts w:cs="Calibri"/>
+          <w:sz w:val="18"/>
+          <w:szCs w:val="18"/>
+        </w:rPr>
+      </w:pPr>
+      <w:r>
+        <w:rPr>
+          <w:rFonts w:cs="Calibri"/>
+          <w:sz w:val="18"/>
+          <w:szCs w:val="18"/>
+        </w:rPr>
+        <w:t xml:space="preserve">Aggregated emailed alerts asynchronously in real-time </w:t>
+      </w:r>
+      <w:r>
+        <w:rPr>
+          <w:rFonts w:cs="Calibri"/>
+          <w:sz w:val="18"/>
+          <w:szCs w:val="18"/>
+        </w:rPr>
+        <w:t>to unify disparate alert systems</w:t>
       </w:r>
     </w:p>
     <w:p>
       <w:pPr>
         <w:spacing w:after="0" w:line="240" w:lineRule="auto"/>
         <w:ind w:left="720" w:firstLine="720"/>
-        <w:contextualSpacing/>
         <w:rPr>
           <w:rFonts w:cs="Calibri"/>
           <w:sz w:val="18"/>
@@ -1441,7 +1462,6 @@
       <w:pPr>
         <w:spacing w:after="0" w:line="240" w:lineRule="auto"/>
         <w:ind w:left="720" w:firstLine="720"/>
-        <w:contextualSpacing/>
         <w:rPr>
           <w:rFonts w:cs="Calibri"/>
           <w:sz w:val="18"/>
@@ -1557,7 +1577,6 @@
       <w:pPr>
         <w:spacing w:after="0" w:line="240" w:lineRule="auto"/>
         <w:ind w:left="720" w:firstLine="720"/>
-        <w:contextualSpacing/>
         <w:rPr>
           <w:rFonts w:cs="Calibri"/>
           <w:sz w:val="18"/>
@@ -1593,7 +1612,6 @@
       <w:pPr>
         <w:spacing w:after="0" w:line="240" w:lineRule="auto"/>
         <w:ind w:left="720" w:firstLine="720"/>
-        <w:contextualSpacing/>
         <w:rPr>
           <w:rFonts w:cs="Calibri"/>
           <w:sz w:val="18"/>
@@ -1693,7 +1711,6 @@
       <w:pPr>
         <w:spacing w:after="0" w:line="240" w:lineRule="auto"/>
         <w:ind w:left="720" w:firstLine="720"/>
-        <w:contextualSpacing/>
         <w:rPr>
           <w:rFonts w:cs="Calibri"/>
           <w:sz w:val="18"/>
@@ -1950,23 +1967,7 @@
           <w:sz w:val="18"/>
           <w:szCs w:val="18"/>
         </w:rPr>
-        <w:t>Designed</w:t>
-      </w:r>
-      <w:r>
-        <w:rPr>
-          <w:rFonts w:cs="Calibri"/>
-          <w:sz w:val="18"/>
-          <w:szCs w:val="18"/>
-        </w:rPr>
-        <w:t xml:space="preserve"> and </w:t>
-      </w:r>
-      <w:r>
-        <w:rPr>
-          <w:rFonts w:cs="Calibri"/>
-          <w:sz w:val="18"/>
-          <w:szCs w:val="18"/>
-        </w:rPr>
-        <w:t>programmed</w:t>
+        <w:t>Programmed and designed</w:t>
       </w:r>
       <w:r>
         <w:rPr>
@@ -2100,37 +2101,33 @@
         </w:rPr>
         <w:t>ritten in Java, JavaScript, HTML5 and CSS3</w:t>
       </w:r>
-      <w:r>
-        <w:rPr>
-          <w:rFonts w:cs="Calibri"/>
-          <w:sz w:val="18"/>
-          <w:szCs w:val="18"/>
-        </w:rPr>
-        <w:t xml:space="preserve"> with </w:t>
-      </w:r>
-      <w:r>
-        <w:rPr>
-          <w:rFonts w:cs="Calibri"/>
-          <w:sz w:val="18"/>
-          <w:szCs w:val="18"/>
-        </w:rPr>
-        <w:t>REST</w:t>
-      </w:r>
-      <w:r>
-        <w:rPr>
-          <w:rFonts w:cs="Calibri"/>
-          <w:sz w:val="18"/>
-          <w:szCs w:val="18"/>
-        </w:rPr>
-        <w:t>ful APIs</w:t>
-      </w:r>
-      <w:r>
-        <w:rPr>
-          <w:rFonts w:cs="Calibri"/>
-          <w:sz w:val="18"/>
-          <w:szCs w:val="18"/>
-        </w:rPr>
-        <w:t xml:space="preserve"> and deployed on BlueMix</w:t>
+    </w:p>
+    <w:p>
+      <w:pPr>
+        <w:spacing w:after="0" w:line="240" w:lineRule="auto"/>
+        <w:ind w:left="720" w:firstLine="720"/>
+        <w:contextualSpacing/>
+        <w:rPr>
+          <w:rFonts w:cs="Calibri"/>
+          <w:sz w:val="18"/>
+          <w:szCs w:val="18"/>
+        </w:rPr>
+      </w:pPr>
+      <w:r>
+        <w:rPr>
+          <w:rFonts w:cs="Calibri"/>
+          <w:sz w:val="18"/>
+          <w:szCs w:val="18"/>
+        </w:rPr>
+        <w:t>D</w:t>
+      </w:r>
+      <w:r>
+        <w:rPr>
+          <w:rFonts w:cs="Calibri"/>
+          <w:sz w:val="18"/>
+          <w:szCs w:val="18"/>
+        </w:rPr>
+        <w:t>eployed on BlueMix</w:t>
       </w:r>
       <w:r>
         <w:rPr>
@@ -2140,6 +2137,22 @@
           <w:szCs w:val="18"/>
         </w:rPr>
         <w:t xml:space="preserve"> </w:t>
+      </w:r>
+      <w:r>
+        <w:rPr>
+          <w:rFonts w:cs="Calibri"/>
+          <w:sz w:val="18"/>
+          <w:szCs w:val="18"/>
+        </w:rPr>
+        <w:t xml:space="preserve">with </w:t>
+      </w:r>
+      <w:r>
+        <w:rPr>
+          <w:rFonts w:cs="Calibri"/>
+          <w:sz w:val="18"/>
+          <w:szCs w:val="18"/>
+        </w:rPr>
+        <w:t>RESTful APIs</w:t>
       </w:r>
     </w:p>
     <w:p>
@@ -2578,7 +2591,7 @@
     <w:tbl>
       <w:tblPr>
         <w:tblStyle w:val="TableGrid"/>
-        <w:tblpPr w:vertAnchor="page" w:horzAnchor="page" w:tblpX="8858" w:tblpY="11381"/>
+        <w:tblpPr w:vertAnchor="page" w:horzAnchor="page" w:tblpX="8858" w:tblpY="11561"/>
         <w:tblW w:w="2689" w:type="dxa"/>
         <w:tblLayout w:type="fixed"/>
         <w:tblLook w:val="04A0" w:firstRow="1" w:lastRow="0" w:firstColumn="1" w:lastColumn="0" w:noHBand="0" w:noVBand="1"/>
@@ -3234,8 +3247,6 @@
         </w:rPr>
         <w:t xml:space="preserve">SQL, </w:t>
       </w:r>
-      <w:bookmarkStart w:id="0" w:name="_GoBack"/>
-      <w:bookmarkEnd w:id="0"/>
       <w:r>
         <w:rPr>
           <w:rFonts w:cs="Calibri"/>
@@ -3333,6 +3344,7 @@
     <w:p>
       <w:pPr>
         <w:spacing w:before="120" w:after="0" w:line="240" w:lineRule="auto"/>
+        <w:ind w:left="2160" w:hanging="2160"/>
         <w:rPr>
           <w:rFonts w:cs="Calibri"/>
           <w:sz w:val="18"/>
@@ -3346,7 +3358,7 @@
           <w:sz w:val="18"/>
           <w:szCs w:val="18"/>
         </w:rPr>
-        <w:t>Methodologies</w:t>
+        <w:t>S</w:t>
       </w:r>
       <w:r>
         <w:rPr>
@@ -3355,200 +3367,7 @@
           <w:sz w:val="18"/>
           <w:szCs w:val="18"/>
         </w:rPr>
-        <w:tab/>
-      </w:r>
-      <w:r>
-        <w:rPr>
-          <w:rFonts w:cs="Calibri"/>
-          <w:sz w:val="18"/>
-          <w:szCs w:val="18"/>
-        </w:rPr>
-        <w:t>Object Oriented Design, Agile Develop</w:t>
-      </w:r>
-      <w:r>
-        <w:rPr>
-          <w:rFonts w:cs="Calibri"/>
-          <w:sz w:val="18"/>
-          <w:szCs w:val="18"/>
-        </w:rPr>
-        <w:t>ment</w:t>
-      </w:r>
-      <w:r>
-        <w:rPr>
-          <w:rFonts w:cs="Calibri"/>
-          <w:sz w:val="18"/>
-          <w:szCs w:val="18"/>
-        </w:rPr>
-        <w:t xml:space="preserve"> (SCRUM)</w:t>
-      </w:r>
-      <w:r>
-        <w:rPr>
-          <w:rFonts w:cs="Calibri"/>
-          <w:sz w:val="18"/>
-          <w:szCs w:val="18"/>
-        </w:rPr>
-        <w:t>, REST</w:t>
-      </w:r>
-      <w:r>
-        <w:rPr>
-          <w:rFonts w:cs="Calibri"/>
-          <w:sz w:val="18"/>
-          <w:szCs w:val="18"/>
-        </w:rPr>
-        <w:t xml:space="preserve">, </w:t>
-      </w:r>
-      <w:r>
-        <w:rPr>
-          <w:rFonts w:cs="Calibri"/>
-          <w:sz w:val="18"/>
-          <w:szCs w:val="18"/>
-        </w:rPr>
-        <w:t xml:space="preserve">Continuous Integration, Unit Testing, </w:t>
-      </w:r>
-      <w:r>
-        <w:rPr>
-          <w:rFonts w:cs="Calibri"/>
-          <w:sz w:val="18"/>
-          <w:szCs w:val="18"/>
-        </w:rPr>
-        <w:t>Code Coverage,</w:t>
-      </w:r>
-    </w:p>
-    <w:p>
-      <w:pPr>
-        <w:spacing w:after="0" w:line="240" w:lineRule="auto"/>
-        <w:ind w:left="720" w:firstLine="720"/>
-        <w:rPr>
-          <w:rFonts w:cs="Calibri"/>
-          <w:sz w:val="18"/>
-          <w:szCs w:val="18"/>
-        </w:rPr>
-      </w:pPr>
-      <w:r>
-        <w:rPr>
-          <w:rFonts w:cs="Calibri"/>
-          <w:sz w:val="18"/>
-          <w:szCs w:val="18"/>
-        </w:rPr>
-        <w:t xml:space="preserve">Functional Programming, </w:t>
-      </w:r>
-      <w:r>
-        <w:rPr>
-          <w:rFonts w:cs="Calibri"/>
-          <w:sz w:val="18"/>
-          <w:szCs w:val="18"/>
-        </w:rPr>
-        <w:t>Responsive Design</w:t>
-      </w:r>
-      <w:r>
-        <w:rPr>
-          <w:rFonts w:cs="Calibri"/>
-          <w:sz w:val="18"/>
-          <w:szCs w:val="18"/>
-        </w:rPr>
-        <w:t>,</w:t>
-      </w:r>
-      <w:r>
-        <w:rPr>
-          <w:rFonts w:cs="Calibri"/>
-          <w:sz w:val="18"/>
-          <w:szCs w:val="18"/>
-        </w:rPr>
-        <w:t xml:space="preserve"> </w:t>
-      </w:r>
-      <w:r>
-        <w:rPr>
-          <w:rFonts w:cs="Calibri"/>
-          <w:sz w:val="18"/>
-          <w:szCs w:val="18"/>
-        </w:rPr>
-        <w:t xml:space="preserve">UML, </w:t>
-      </w:r>
-      <w:r>
-        <w:rPr>
-          <w:rFonts w:cs="Calibri"/>
-          <w:sz w:val="18"/>
-          <w:szCs w:val="18"/>
-        </w:rPr>
-        <w:t xml:space="preserve">NoSQL, Relational </w:t>
-      </w:r>
-      <w:r>
-        <w:rPr>
-          <w:rFonts w:cs="Calibri"/>
-          <w:sz w:val="18"/>
-          <w:szCs w:val="18"/>
-        </w:rPr>
-        <w:t>Databases</w:t>
-      </w:r>
-      <w:r>
-        <w:rPr>
-          <w:rFonts w:cs="Calibri"/>
-          <w:sz w:val="18"/>
-          <w:szCs w:val="18"/>
-        </w:rPr>
-        <w:t xml:space="preserve">, </w:t>
-      </w:r>
-      <w:r>
-        <w:rPr>
-          <w:rFonts w:cs="Calibri"/>
-          <w:sz w:val="18"/>
-          <w:szCs w:val="18"/>
-        </w:rPr>
-        <w:t xml:space="preserve">Graph </w:t>
-      </w:r>
-      <w:r>
-        <w:rPr>
-          <w:rFonts w:cs="Calibri"/>
-          <w:sz w:val="18"/>
-          <w:szCs w:val="18"/>
-        </w:rPr>
-        <w:t>Databases</w:t>
-      </w:r>
-      <w:r>
-        <w:rPr>
-          <w:rFonts w:cs="Calibri"/>
-          <w:sz w:val="18"/>
-          <w:szCs w:val="18"/>
-        </w:rPr>
-        <w:t>, Hierarchical Databases</w:t>
-      </w:r>
-    </w:p>
-    <w:p>
-      <w:pPr>
-        <w:spacing w:before="120" w:after="0" w:line="240" w:lineRule="auto"/>
-        <w:ind w:left="2160" w:hanging="2160"/>
-        <w:rPr>
-          <w:rFonts w:cs="Calibri"/>
-          <w:sz w:val="18"/>
-          <w:szCs w:val="18"/>
-        </w:rPr>
-      </w:pPr>
-      <w:r>
-        <w:rPr>
-          <w:rFonts w:cs="Calibri"/>
-          <w:b/>
-          <w:sz w:val="18"/>
-          <w:szCs w:val="18"/>
-        </w:rPr>
-        <w:t>S</w:t>
-      </w:r>
-      <w:r>
-        <w:rPr>
-          <w:rFonts w:cs="Calibri"/>
-          <w:b/>
-          <w:sz w:val="18"/>
-          <w:szCs w:val="18"/>
-        </w:rPr>
-        <w:t>oftware</w:t>
-      </w:r>
-      <w:r>
-        <w:rPr>
-          <w:rFonts w:cs="Calibri"/>
-          <w:b/>
-          <w:sz w:val="18"/>
-          <w:szCs w:val="18"/>
-        </w:rPr>
-        <w:t xml:space="preserve">                   </w:t>
+        <w:t xml:space="preserve">oftware                   </w:t>
       </w:r>
       <w:hyperlink r:id="rId13" w:tooltip="Go to my GitHub Profile" w:history="1">
         <w:r>
@@ -3576,63 +3395,7 @@
           <w:sz w:val="18"/>
           <w:szCs w:val="18"/>
         </w:rPr>
-        <w:t xml:space="preserve">Travis CI, GoogleTest, </w:t>
-      </w:r>
-      <w:r>
-        <w:rPr>
-          <w:rFonts w:cs="Calibri"/>
-          <w:sz w:val="18"/>
-          <w:szCs w:val="18"/>
-        </w:rPr>
-        <w:t>G</w:t>
-      </w:r>
-      <w:r>
-        <w:rPr>
-          <w:rFonts w:cs="Calibri"/>
-          <w:sz w:val="18"/>
-          <w:szCs w:val="18"/>
-        </w:rPr>
-        <w:t xml:space="preserve">cov, </w:t>
-      </w:r>
-      <w:r>
-        <w:rPr>
-          <w:rFonts w:cs="Calibri"/>
-          <w:sz w:val="18"/>
-          <w:szCs w:val="18"/>
-        </w:rPr>
-        <w:t xml:space="preserve">Doxygen, </w:t>
-      </w:r>
-      <w:r>
-        <w:rPr>
-          <w:rFonts w:cs="Calibri"/>
-          <w:sz w:val="18"/>
-          <w:szCs w:val="18"/>
-        </w:rPr>
-        <w:t xml:space="preserve">Confluence, </w:t>
-      </w:r>
-      <w:r>
-        <w:rPr>
-          <w:rFonts w:cs="Calibri"/>
-          <w:sz w:val="18"/>
-          <w:szCs w:val="18"/>
-        </w:rPr>
-        <w:t xml:space="preserve">Valgrind, </w:t>
-      </w:r>
-      <w:r>
-        <w:rPr>
-          <w:rFonts w:cs="Calibri"/>
-          <w:sz w:val="18"/>
-          <w:szCs w:val="18"/>
-        </w:rPr>
-        <w:t xml:space="preserve">Oracle SQL Developer, </w:t>
-      </w:r>
-      <w:r>
-        <w:rPr>
-          <w:rFonts w:cs="Calibri"/>
-          <w:sz w:val="18"/>
-          <w:szCs w:val="18"/>
-        </w:rPr>
-        <w:t>SQL Developer Data Modeler,</w:t>
+        <w:t>Travis CI, GoogleTest, Gcov, Doxygen, Confluence, Valgrind, Oracle SQL Developer, SQL Developer Data Modeler,</w:t>
       </w:r>
     </w:p>
     <w:p>
@@ -3651,6 +3414,16 @@
           <w:sz w:val="18"/>
           <w:szCs w:val="18"/>
         </w:rPr>
+        <w:t xml:space="preserve">JSP, </w:t>
+      </w:r>
+      <w:bookmarkStart w:id="0" w:name="_GoBack"/>
+      <w:bookmarkEnd w:id="0"/>
+      <w:r>
+        <w:rPr>
+          <w:rFonts w:cs="Calibri"/>
+          <w:sz w:val="18"/>
+          <w:szCs w:val="18"/>
+        </w:rPr>
         <w:t xml:space="preserve">Neo4j, </w:t>
       </w:r>
       <w:r>
@@ -3716,6 +3489,189 @@
           <w:szCs w:val="18"/>
         </w:rPr>
         <w:t>Photoshop</w:t>
+      </w:r>
+    </w:p>
+    <w:p>
+      <w:pPr>
+        <w:spacing w:before="120" w:after="0" w:line="240" w:lineRule="auto"/>
+        <w:rPr>
+          <w:rFonts w:cs="Calibri"/>
+          <w:sz w:val="18"/>
+          <w:szCs w:val="18"/>
+        </w:rPr>
+      </w:pPr>
+      <w:r>
+        <w:rPr>
+          <w:rFonts w:cs="Calibri"/>
+          <w:b/>
+          <w:sz w:val="18"/>
+          <w:szCs w:val="18"/>
+        </w:rPr>
+        <w:t>Methodologies</w:t>
+      </w:r>
+      <w:r>
+        <w:rPr>
+          <w:rFonts w:cs="Calibri"/>
+          <w:b/>
+          <w:sz w:val="18"/>
+          <w:szCs w:val="18"/>
+        </w:rPr>
+        <w:tab/>
+      </w:r>
+      <w:r>
+        <w:rPr>
+          <w:rFonts w:cs="Calibri"/>
+          <w:sz w:val="18"/>
+          <w:szCs w:val="18"/>
+        </w:rPr>
+        <w:t>Object Oriented Design, Agile Develop</w:t>
+      </w:r>
+      <w:r>
+        <w:rPr>
+          <w:rFonts w:cs="Calibri"/>
+          <w:sz w:val="18"/>
+          <w:szCs w:val="18"/>
+        </w:rPr>
+        <w:t>ment</w:t>
+      </w:r>
+      <w:r>
+        <w:rPr>
+          <w:rFonts w:cs="Calibri"/>
+          <w:sz w:val="18"/>
+          <w:szCs w:val="18"/>
+        </w:rPr>
+        <w:t xml:space="preserve"> (SCRUM)</w:t>
+      </w:r>
+      <w:r>
+        <w:rPr>
+          <w:rFonts w:cs="Calibri"/>
+          <w:sz w:val="18"/>
+          <w:szCs w:val="18"/>
+        </w:rPr>
+        <w:t>, REST</w:t>
+      </w:r>
+      <w:r>
+        <w:rPr>
+          <w:rFonts w:cs="Calibri"/>
+          <w:sz w:val="18"/>
+          <w:szCs w:val="18"/>
+        </w:rPr>
+        <w:t xml:space="preserve">, </w:t>
+      </w:r>
+      <w:r>
+        <w:rPr>
+          <w:rFonts w:cs="Calibri"/>
+          <w:sz w:val="18"/>
+          <w:szCs w:val="18"/>
+        </w:rPr>
+        <w:t xml:space="preserve">Continuous Integration, Unit Testing, </w:t>
+      </w:r>
+      <w:r>
+        <w:rPr>
+          <w:rFonts w:cs="Calibri"/>
+          <w:sz w:val="18"/>
+          <w:szCs w:val="18"/>
+        </w:rPr>
+        <w:t>Code Coverage,</w:t>
+      </w:r>
+    </w:p>
+    <w:p>
+      <w:pPr>
+        <w:spacing w:after="0" w:line="240" w:lineRule="auto"/>
+        <w:ind w:left="720" w:firstLine="720"/>
+        <w:rPr>
+          <w:rFonts w:cs="Calibri"/>
+          <w:sz w:val="18"/>
+          <w:szCs w:val="18"/>
+        </w:rPr>
+      </w:pPr>
+      <w:r>
+        <w:rPr>
+          <w:rFonts w:cs="Calibri"/>
+          <w:sz w:val="18"/>
+          <w:szCs w:val="18"/>
+        </w:rPr>
+        <w:t xml:space="preserve">Functional Programming, </w:t>
+      </w:r>
+      <w:r>
+        <w:rPr>
+          <w:rFonts w:cs="Calibri"/>
+          <w:sz w:val="18"/>
+          <w:szCs w:val="18"/>
+        </w:rPr>
+        <w:t>Responsive Design</w:t>
+      </w:r>
+      <w:r>
+        <w:rPr>
+          <w:rFonts w:cs="Calibri"/>
+          <w:sz w:val="18"/>
+          <w:szCs w:val="18"/>
+        </w:rPr>
+        <w:t>,</w:t>
+      </w:r>
+      <w:r>
+        <w:rPr>
+          <w:rFonts w:cs="Calibri"/>
+          <w:sz w:val="18"/>
+          <w:szCs w:val="18"/>
+        </w:rPr>
+        <w:t xml:space="preserve"> </w:t>
+      </w:r>
+      <w:r>
+        <w:rPr>
+          <w:rFonts w:cs="Calibri"/>
+          <w:sz w:val="18"/>
+          <w:szCs w:val="18"/>
+        </w:rPr>
+        <w:t xml:space="preserve">UML, </w:t>
+      </w:r>
+      <w:r>
+        <w:rPr>
+          <w:rFonts w:cs="Calibri"/>
+          <w:sz w:val="18"/>
+          <w:szCs w:val="18"/>
+        </w:rPr>
+        <w:t xml:space="preserve">NoSQL, Relational </w:t>
+      </w:r>
+      <w:r>
+        <w:rPr>
+          <w:rFonts w:cs="Calibri"/>
+          <w:sz w:val="18"/>
+          <w:szCs w:val="18"/>
+        </w:rPr>
+        <w:t>Databases</w:t>
+      </w:r>
+      <w:r>
+        <w:rPr>
+          <w:rFonts w:cs="Calibri"/>
+          <w:sz w:val="18"/>
+          <w:szCs w:val="18"/>
+        </w:rPr>
+        <w:t xml:space="preserve">, </w:t>
+      </w:r>
+      <w:r>
+        <w:rPr>
+          <w:rFonts w:cs="Calibri"/>
+          <w:sz w:val="18"/>
+          <w:szCs w:val="18"/>
+        </w:rPr>
+        <w:t xml:space="preserve">Graph </w:t>
+      </w:r>
+      <w:r>
+        <w:rPr>
+          <w:rFonts w:cs="Calibri"/>
+          <w:sz w:val="18"/>
+          <w:szCs w:val="18"/>
+        </w:rPr>
+        <w:t>Databases</w:t>
+      </w:r>
+      <w:r>
+        <w:rPr>
+          <w:rFonts w:cs="Calibri"/>
+          <w:sz w:val="18"/>
+          <w:szCs w:val="18"/>
+        </w:rPr>
+        <w:t>, Hierarchical Databases</w:t>
       </w:r>
     </w:p>
     <w:p>
@@ -8293,6 +8249,7 @@
   <w:style w:type="character" w:default="1" w:styleId="DefaultParagraphFont">
     <w:name w:val="Default Paragraph Font"/>
     <w:uiPriority w:val="1"/>
+    <w:semiHidden/>
     <w:unhideWhenUsed/>
   </w:style>
   <w:style w:type="table" w:default="1" w:styleId="TableNormal">
@@ -8798,7 +8755,7 @@
 </file>
 
 <file path=customXml/itemProps1.xml><?xml version="1.0" encoding="utf-8"?>
-<ds:datastoreItem xmlns:ds="http://schemas.openxmlformats.org/officeDocument/2006/customXml" ds:itemID="{F888E6F9-7BD7-4E62-AD1B-D9E8EE7605BC}">
+<ds:datastoreItem xmlns:ds="http://schemas.openxmlformats.org/officeDocument/2006/customXml" ds:itemID="{C7C22D07-856E-4D5F-AAC3-89B29D6B1164}">
   <ds:schemaRefs>
     <ds:schemaRef ds:uri="http://schemas.openxmlformats.org/officeDocument/2006/bibliography"/>
   </ds:schemaRefs>

</xml_diff>